<commit_message>
Revert "Revert "Update final""
This reverts commit 4b182f8a3223b49883c6fe8b6c03dbabdf47444f.
</commit_message>
<xml_diff>
--- a/Documents Word/Présentation projet Web.docx
+++ b/Documents Word/Présentation projet Web.docx
@@ -8,18 +8,18 @@
           <w:noProof/>
         </w:rPr>
         <w:drawing>
-          <wp:anchor distT="0" distB="0" distL="114300" distR="114300" simplePos="0" relativeHeight="251658240" behindDoc="0" locked="0" layoutInCell="1" allowOverlap="1" wp14:anchorId="4F87AA26" wp14:editId="489B9672">
+          <wp:anchor distT="0" distB="0" distL="114300" distR="114300" simplePos="0" relativeHeight="251689984" behindDoc="0" locked="0" layoutInCell="1" allowOverlap="1" wp14:anchorId="7CD8F78C" wp14:editId="4B3F56B5">
             <wp:simplePos x="0" y="0"/>
             <wp:positionH relativeFrom="page">
               <wp:align>left</wp:align>
             </wp:positionH>
             <wp:positionV relativeFrom="paragraph">
-              <wp:posOffset>-1842135</wp:posOffset>
+              <wp:posOffset>-1847850</wp:posOffset>
             </wp:positionV>
-            <wp:extent cx="7765576" cy="10974093"/>
-            <wp:effectExtent l="0" t="0" r="6985" b="0"/>
+            <wp:extent cx="7762875" cy="10980884"/>
+            <wp:effectExtent l="0" t="0" r="0" b="0"/>
             <wp:wrapNone/>
-            <wp:docPr id="6" name="Image 6"/>
+            <wp:docPr id="13" name="Image 13"/>
             <wp:cNvGraphicFramePr>
               <a:graphicFrameLocks xmlns:a="http://schemas.openxmlformats.org/drawingml/2006/main" noChangeAspect="1"/>
             </wp:cNvGraphicFramePr>
@@ -27,10 +27,8 @@
               <a:graphicData uri="http://schemas.openxmlformats.org/drawingml/2006/picture">
                 <pic:pic xmlns:pic="http://schemas.openxmlformats.org/drawingml/2006/picture">
                   <pic:nvPicPr>
-                    <pic:cNvPr id="0" name="Picture 1"/>
-                    <pic:cNvPicPr>
-                      <a:picLocks noChangeAspect="1" noChangeArrowheads="1"/>
-                    </pic:cNvPicPr>
+                    <pic:cNvPr id="13" name="Image 13"/>
+                    <pic:cNvPicPr/>
                   </pic:nvPicPr>
                   <pic:blipFill>
                     <a:blip r:embed="rId7" cstate="print">
@@ -40,31 +38,26 @@
                         </a:ext>
                       </a:extLst>
                     </a:blip>
-                    <a:srcRect/>
                     <a:stretch>
                       <a:fillRect/>
                     </a:stretch>
                   </pic:blipFill>
-                  <pic:spPr bwMode="auto">
+                  <pic:spPr>
                     <a:xfrm>
                       <a:off x="0" y="0"/>
-                      <a:ext cx="7765576" cy="10974093"/>
+                      <a:ext cx="7762875" cy="10980884"/>
                     </a:xfrm>
                     <a:prstGeom prst="rect">
                       <a:avLst/>
                     </a:prstGeom>
-                    <a:noFill/>
-                    <a:ln>
-                      <a:noFill/>
-                    </a:ln>
                   </pic:spPr>
                 </pic:pic>
               </a:graphicData>
             </a:graphic>
-            <wp14:sizeRelH relativeFrom="margin">
+            <wp14:sizeRelH relativeFrom="page">
               <wp14:pctWidth>0</wp14:pctWidth>
             </wp14:sizeRelH>
-            <wp14:sizeRelV relativeFrom="margin">
+            <wp14:sizeRelV relativeFrom="page">
               <wp14:pctHeight>0</wp14:pctHeight>
             </wp14:sizeRelV>
           </wp:anchor>
@@ -366,13 +359,39 @@
         </w:rPr>
         <w:t xml:space="preserve">Mot de passe : </w:t>
       </w:r>
-      <w:proofErr w:type="spellStart"/>
       <w:r>
         <w:t>fabrice</w:t>
       </w:r>
-      <w:proofErr w:type="spellEnd"/>
+    </w:p>
+    <w:p/>
+    <w:p>
+      <w:pPr>
+        <w:rPr>
+          <w:b/>
+          <w:bCs/>
+          <w:sz w:val="28"/>
+          <w:szCs w:val="28"/>
+        </w:rPr>
+      </w:pPr>
+      <w:r>
+        <w:rPr>
+          <w:b/>
+          <w:bCs/>
+          <w:sz w:val="28"/>
+          <w:szCs w:val="28"/>
+        </w:rPr>
+        <w:t>Lien vers le projet GitHub</w:t>
+      </w:r>
     </w:p>
     <w:p>
+      <w:hyperlink r:id="rId11" w:history="1">
+        <w:r>
+          <w:rPr>
+            <w:rStyle w:val="Hyperlien"/>
+          </w:rPr>
+          <w:t>https://github.com/cedriklesage/drinks</w:t>
+        </w:r>
+      </w:hyperlink>
       <w:r>
         <w:br w:type="page"/>
       </w:r>
@@ -396,150 +415,21 @@
         <w:rPr>
           <w:noProof/>
         </w:rPr>
-        <w:drawing>
-          <wp:anchor distT="0" distB="0" distL="114300" distR="114300" simplePos="0" relativeHeight="251661312" behindDoc="0" locked="0" layoutInCell="1" allowOverlap="1" wp14:anchorId="5E6DEB11" wp14:editId="531EA077">
-            <wp:simplePos x="0" y="0"/>
-            <wp:positionH relativeFrom="margin">
-              <wp:posOffset>895350</wp:posOffset>
-            </wp:positionH>
-            <wp:positionV relativeFrom="paragraph">
-              <wp:posOffset>142240</wp:posOffset>
-            </wp:positionV>
-            <wp:extent cx="1124585" cy="2362200"/>
-            <wp:effectExtent l="0" t="0" r="0" b="0"/>
-            <wp:wrapNone/>
-            <wp:docPr id="9" name="Image 9"/>
-            <wp:cNvGraphicFramePr>
-              <a:graphicFrameLocks xmlns:a="http://schemas.openxmlformats.org/drawingml/2006/main" noChangeAspect="1"/>
-            </wp:cNvGraphicFramePr>
-            <a:graphic xmlns:a="http://schemas.openxmlformats.org/drawingml/2006/main">
-              <a:graphicData uri="http://schemas.openxmlformats.org/drawingml/2006/picture">
-                <pic:pic xmlns:pic="http://schemas.openxmlformats.org/drawingml/2006/picture">
-                  <pic:nvPicPr>
-                    <pic:cNvPr id="9" name="Image 9"/>
-                    <pic:cNvPicPr/>
-                  </pic:nvPicPr>
-                  <pic:blipFill>
-                    <a:blip r:embed="rId11" cstate="print">
-                      <a:extLst>
-                        <a:ext uri="{28A0092B-C50C-407E-A947-70E740481C1C}">
-                          <a14:useLocalDpi xmlns:a14="http://schemas.microsoft.com/office/drawing/2010/main" val="0"/>
-                        </a:ext>
-                      </a:extLst>
-                    </a:blip>
-                    <a:stretch>
-                      <a:fillRect/>
-                    </a:stretch>
-                  </pic:blipFill>
-                  <pic:spPr>
-                    <a:xfrm>
-                      <a:off x="0" y="0"/>
-                      <a:ext cx="1124585" cy="2362200"/>
-                    </a:xfrm>
-                    <a:prstGeom prst="rect">
-                      <a:avLst/>
-                    </a:prstGeom>
-                  </pic:spPr>
-                </pic:pic>
-              </a:graphicData>
-            </a:graphic>
-            <wp14:sizeRelH relativeFrom="margin">
-              <wp14:pctWidth>0</wp14:pctWidth>
-            </wp14:sizeRelH>
-            <wp14:sizeRelV relativeFrom="margin">
-              <wp14:pctHeight>0</wp14:pctHeight>
-            </wp14:sizeRelV>
-          </wp:anchor>
-        </w:drawing>
-      </w:r>
-      <w:r>
-        <w:rPr>
-          <w:noProof/>
-        </w:rPr>
-        <w:drawing>
-          <wp:anchor distT="0" distB="0" distL="114300" distR="114300" simplePos="0" relativeHeight="251667456" behindDoc="0" locked="0" layoutInCell="1" allowOverlap="1" wp14:anchorId="196A1005" wp14:editId="2772F113">
-            <wp:simplePos x="0" y="0"/>
-            <wp:positionH relativeFrom="margin">
-              <wp:posOffset>895350</wp:posOffset>
-            </wp:positionH>
-            <wp:positionV relativeFrom="paragraph">
-              <wp:posOffset>5590540</wp:posOffset>
-            </wp:positionV>
-            <wp:extent cx="1111250" cy="2332990"/>
-            <wp:effectExtent l="0" t="0" r="0" b="0"/>
-            <wp:wrapNone/>
-            <wp:docPr id="3" name="Image 3"/>
-            <wp:cNvGraphicFramePr>
-              <a:graphicFrameLocks xmlns:a="http://schemas.openxmlformats.org/drawingml/2006/main" noChangeAspect="1"/>
-            </wp:cNvGraphicFramePr>
-            <a:graphic xmlns:a="http://schemas.openxmlformats.org/drawingml/2006/main">
-              <a:graphicData uri="http://schemas.openxmlformats.org/drawingml/2006/picture">
-                <pic:pic xmlns:pic="http://schemas.openxmlformats.org/drawingml/2006/picture">
-                  <pic:nvPicPr>
-                    <pic:cNvPr id="0" name="Picture 2"/>
-                    <pic:cNvPicPr>
-                      <a:picLocks noChangeAspect="1" noChangeArrowheads="1"/>
-                    </pic:cNvPicPr>
-                  </pic:nvPicPr>
-                  <pic:blipFill>
-                    <a:blip r:embed="rId12" cstate="print">
-                      <a:extLst>
-                        <a:ext uri="{28A0092B-C50C-407E-A947-70E740481C1C}">
-                          <a14:useLocalDpi xmlns:a14="http://schemas.microsoft.com/office/drawing/2010/main" val="0"/>
-                        </a:ext>
-                      </a:extLst>
-                    </a:blip>
-                    <a:srcRect/>
-                    <a:stretch>
-                      <a:fillRect/>
-                    </a:stretch>
-                  </pic:blipFill>
-                  <pic:spPr bwMode="auto">
-                    <a:xfrm>
-                      <a:off x="0" y="0"/>
-                      <a:ext cx="1111250" cy="2332990"/>
-                    </a:xfrm>
-                    <a:prstGeom prst="rect">
-                      <a:avLst/>
-                    </a:prstGeom>
-                    <a:noFill/>
-                    <a:ln>
-                      <a:noFill/>
-                    </a:ln>
-                  </pic:spPr>
-                </pic:pic>
-              </a:graphicData>
-            </a:graphic>
-            <wp14:sizeRelH relativeFrom="margin">
-              <wp14:pctWidth>0</wp14:pctWidth>
-            </wp14:sizeRelH>
-            <wp14:sizeRelV relativeFrom="margin">
-              <wp14:pctHeight>0</wp14:pctHeight>
-            </wp14:sizeRelV>
-          </wp:anchor>
-        </w:drawing>
-      </w:r>
-    </w:p>
-    <w:p>
-      <w:r>
-        <w:rPr>
-          <w:noProof/>
-        </w:rPr>
         <mc:AlternateContent>
           <mc:Choice Requires="wps">
             <w:drawing>
-              <wp:anchor distT="45720" distB="45720" distL="114300" distR="114300" simplePos="0" relativeHeight="251666432" behindDoc="0" locked="0" layoutInCell="1" allowOverlap="1" wp14:anchorId="0362BE31" wp14:editId="7DC2992A">
+              <wp:anchor distT="45720" distB="45720" distL="114300" distR="114300" simplePos="0" relativeHeight="251663360" behindDoc="0" locked="0" layoutInCell="1" allowOverlap="1" wp14:anchorId="4E6B9DC7" wp14:editId="2F46AB1F">
                 <wp:simplePos x="0" y="0"/>
                 <wp:positionH relativeFrom="margin">
-                  <wp:posOffset>2800350</wp:posOffset>
+                  <wp:align>right</wp:align>
                 </wp:positionH>
                 <wp:positionV relativeFrom="paragraph">
-                  <wp:posOffset>3161665</wp:posOffset>
+                  <wp:posOffset>66040</wp:posOffset>
                 </wp:positionV>
-                <wp:extent cx="2360930" cy="1404620"/>
-                <wp:effectExtent l="0" t="0" r="3810" b="6350"/>
+                <wp:extent cx="5934075" cy="1404620"/>
+                <wp:effectExtent l="0" t="0" r="9525" b="4445"/>
                 <wp:wrapNone/>
-                <wp:docPr id="2" name="Zone de texte 2"/>
+                <wp:docPr id="217" name="Zone de texte 2"/>
                 <wp:cNvGraphicFramePr>
                   <a:graphicFrameLocks xmlns:a="http://schemas.openxmlformats.org/drawingml/2006/main"/>
                 </wp:cNvGraphicFramePr>
@@ -552,7 +442,7 @@
                       <wps:spPr bwMode="auto">
                         <a:xfrm>
                           <a:off x="0" y="0"/>
-                          <a:ext cx="2360930" cy="1404620"/>
+                          <a:ext cx="5934075" cy="1404620"/>
                         </a:xfrm>
                         <a:prstGeom prst="rect">
                           <a:avLst/>
@@ -587,17 +477,7 @@
                                 <w:sz w:val="28"/>
                                 <w:szCs w:val="28"/>
                               </w:rPr>
-                              <w:t>Page d</w:t>
-                            </w:r>
-                            <w:r>
-                              <w:rPr>
-                                <w:rFonts w:ascii="Poppins" w:hAnsi="Poppins" w:cs="Poppins"/>
-                                <w:b/>
-                                <w:bCs/>
-                                <w:sz w:val="28"/>
-                                <w:szCs w:val="28"/>
-                              </w:rPr>
-                              <w:t>’inscription</w:t>
+                              <w:t>Page de bienvenue</w:t>
                             </w:r>
                           </w:p>
                           <w:p>
@@ -610,7 +490,7 @@
                               <w:rPr>
                                 <w:rFonts w:ascii="Poppins" w:hAnsi="Poppins" w:cs="Poppins"/>
                               </w:rPr>
-                              <w:t>Sur cette page, l’utilisateur pourra créer son compte en utilisant son adresse courriel.</w:t>
+                              <w:t>Cette page ne s’affiche que si l’utilisateur n’est pas encore connecté. Elle permet à l’utilisateur de se créer un compte ou de se connecter.</w:t>
                             </w:r>
                           </w:p>
                         </w:txbxContent>
@@ -622,7 +502,7 @@
                   </a:graphicData>
                 </a:graphic>
                 <wp14:sizeRelH relativeFrom="margin">
-                  <wp14:pctWidth>40000</wp14:pctWidth>
+                  <wp14:pctWidth>0</wp14:pctWidth>
                 </wp14:sizeRelH>
                 <wp14:sizeRelV relativeFrom="margin">
                   <wp14:pctHeight>20000</wp14:pctHeight>
@@ -632,11 +512,11 @@
           </mc:Choice>
           <mc:Fallback>
             <w:pict>
-              <v:shapetype w14:anchorId="0362BE31" id="_x0000_t202" coordsize="21600,21600" o:spt="202" path="m,l,21600r21600,l21600,xe">
+              <v:shapetype w14:anchorId="4E6B9DC7" id="_x0000_t202" coordsize="21600,21600" o:spt="202" path="m,l,21600r21600,l21600,xe">
                 <v:stroke joinstyle="miter"/>
                 <v:path gradientshapeok="t" o:connecttype="rect"/>
               </v:shapetype>
-              <v:shape id="Zone de texte 2" o:spid="_x0000_s1026" type="#_x0000_t202" style="position:absolute;margin-left:220.5pt;margin-top:248.95pt;width:185.9pt;height:110.6pt;z-index:251666432;visibility:visible;mso-wrap-style:square;mso-width-percent:400;mso-height-percent:200;mso-wrap-distance-left:9pt;mso-wrap-distance-top:3.6pt;mso-wrap-distance-right:9pt;mso-wrap-distance-bottom:3.6pt;mso-position-horizontal:absolute;mso-position-horizontal-relative:margin;mso-position-vertical:absolute;mso-position-vertical-relative:text;mso-width-percent:400;mso-height-percent:200;mso-width-relative:margin;mso-height-relative:margin;v-text-anchor:top" o:gfxdata="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" stroked="f">
+              <v:shape id="Zone de texte 2" o:spid="_x0000_s1026" type="#_x0000_t202" style="position:absolute;margin-left:416.05pt;margin-top:5.2pt;width:467.25pt;height:110.6pt;z-index:251663360;visibility:visible;mso-wrap-style:square;mso-width-percent:0;mso-height-percent:200;mso-wrap-distance-left:9pt;mso-wrap-distance-top:3.6pt;mso-wrap-distance-right:9pt;mso-wrap-distance-bottom:3.6pt;mso-position-horizontal:right;mso-position-horizontal-relative:margin;mso-position-vertical:absolute;mso-position-vertical-relative:text;mso-width-percent:0;mso-height-percent:200;mso-width-relative:margin;mso-height-relative:margin;v-text-anchor:top" o:gfxdata="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" stroked="f">
                 <v:textbox style="mso-fit-shape-to-text:t">
                   <w:txbxContent>
                     <w:p>
@@ -657,17 +537,7 @@
                           <w:sz w:val="28"/>
                           <w:szCs w:val="28"/>
                         </w:rPr>
-                        <w:t>Page d</w:t>
-                      </w:r>
-                      <w:r>
-                        <w:rPr>
-                          <w:rFonts w:ascii="Poppins" w:hAnsi="Poppins" w:cs="Poppins"/>
-                          <w:b/>
-                          <w:bCs/>
-                          <w:sz w:val="28"/>
-                          <w:szCs w:val="28"/>
-                        </w:rPr>
-                        <w:t>’inscription</w:t>
+                        <w:t>Page de bienvenue</w:t>
                       </w:r>
                     </w:p>
                     <w:p>
@@ -680,7 +550,7 @@
                         <w:rPr>
                           <w:rFonts w:ascii="Poppins" w:hAnsi="Poppins" w:cs="Poppins"/>
                         </w:rPr>
-                        <w:t>Sur cette page, l’utilisateur pourra créer son compte en utilisant son adresse courriel.</w:t>
+                        <w:t>Cette page ne s’affiche que si l’utilisateur n’est pas encore connecté. Elle permet à l’utilisateur de se créer un compte ou de se connecter.</w:t>
                       </w:r>
                     </w:p>
                   </w:txbxContent>
@@ -691,23 +561,22 @@
           </mc:Fallback>
         </mc:AlternateContent>
       </w:r>
-      <w:r>
-        <w:rPr>
-          <w:noProof/>
-        </w:rPr>
+    </w:p>
+    <w:p>
+      <w:r>
         <w:drawing>
-          <wp:anchor distT="0" distB="0" distL="114300" distR="114300" simplePos="0" relativeHeight="251664384" behindDoc="0" locked="0" layoutInCell="1" allowOverlap="1" wp14:anchorId="706298A2" wp14:editId="6C69B2A4">
+          <wp:anchor distT="0" distB="0" distL="114300" distR="114300" simplePos="0" relativeHeight="251694080" behindDoc="0" locked="0" layoutInCell="1" allowOverlap="1" wp14:anchorId="4006CAEE" wp14:editId="61D3ED1E">
             <wp:simplePos x="0" y="0"/>
-            <wp:positionH relativeFrom="margin">
-              <wp:posOffset>895350</wp:posOffset>
+            <wp:positionH relativeFrom="page">
+              <wp:posOffset>5980430</wp:posOffset>
             </wp:positionH>
             <wp:positionV relativeFrom="paragraph">
-              <wp:posOffset>2637790</wp:posOffset>
+              <wp:posOffset>4795520</wp:posOffset>
             </wp:positionV>
-            <wp:extent cx="1111250" cy="2333625"/>
-            <wp:effectExtent l="0" t="0" r="0" b="9525"/>
+            <wp:extent cx="1230542" cy="2685723"/>
+            <wp:effectExtent l="0" t="0" r="8255" b="635"/>
             <wp:wrapNone/>
-            <wp:docPr id="1" name="Image 1"/>
+            <wp:docPr id="23" name="Image 23"/>
             <wp:cNvGraphicFramePr>
               <a:graphicFrameLocks xmlns:a="http://schemas.openxmlformats.org/drawingml/2006/main" noChangeAspect="1"/>
             </wp:cNvGraphicFramePr>
@@ -715,36 +584,29 @@
               <a:graphicData uri="http://schemas.openxmlformats.org/drawingml/2006/picture">
                 <pic:pic xmlns:pic="http://schemas.openxmlformats.org/drawingml/2006/picture">
                   <pic:nvPicPr>
-                    <pic:cNvPr id="0" name="Picture 1"/>
-                    <pic:cNvPicPr>
-                      <a:picLocks noChangeAspect="1" noChangeArrowheads="1"/>
-                    </pic:cNvPicPr>
+                    <pic:cNvPr id="1" name=""/>
+                    <pic:cNvPicPr/>
                   </pic:nvPicPr>
                   <pic:blipFill>
-                    <a:blip r:embed="rId13" cstate="print">
+                    <a:blip r:embed="rId12" cstate="print">
                       <a:extLst>
                         <a:ext uri="{28A0092B-C50C-407E-A947-70E740481C1C}">
                           <a14:useLocalDpi xmlns:a14="http://schemas.microsoft.com/office/drawing/2010/main" val="0"/>
                         </a:ext>
                       </a:extLst>
                     </a:blip>
-                    <a:srcRect/>
                     <a:stretch>
                       <a:fillRect/>
                     </a:stretch>
                   </pic:blipFill>
-                  <pic:spPr bwMode="auto">
+                  <pic:spPr>
                     <a:xfrm>
                       <a:off x="0" y="0"/>
-                      <a:ext cx="1111250" cy="2333625"/>
+                      <a:ext cx="1230542" cy="2685723"/>
                     </a:xfrm>
                     <a:prstGeom prst="rect">
                       <a:avLst/>
                     </a:prstGeom>
-                    <a:noFill/>
-                    <a:ln>
-                      <a:noFill/>
-                    </a:ln>
                   </pic:spPr>
                 </pic:pic>
               </a:graphicData>
@@ -759,24 +621,81 @@
         </w:drawing>
       </w:r>
       <w:r>
+        <w:drawing>
+          <wp:anchor distT="0" distB="0" distL="114300" distR="114300" simplePos="0" relativeHeight="251693056" behindDoc="0" locked="0" layoutInCell="1" allowOverlap="1" wp14:anchorId="6FB663C3" wp14:editId="1A3C8F90">
+            <wp:simplePos x="0" y="0"/>
+            <wp:positionH relativeFrom="margin">
+              <wp:align>left</wp:align>
+            </wp:positionH>
+            <wp:positionV relativeFrom="paragraph">
+              <wp:posOffset>4795520</wp:posOffset>
+            </wp:positionV>
+            <wp:extent cx="4752975" cy="2673548"/>
+            <wp:effectExtent l="0" t="0" r="0" b="0"/>
+            <wp:wrapNone/>
+            <wp:docPr id="22" name="Image 22"/>
+            <wp:cNvGraphicFramePr>
+              <a:graphicFrameLocks xmlns:a="http://schemas.openxmlformats.org/drawingml/2006/main" noChangeAspect="1"/>
+            </wp:cNvGraphicFramePr>
+            <a:graphic xmlns:a="http://schemas.openxmlformats.org/drawingml/2006/main">
+              <a:graphicData uri="http://schemas.openxmlformats.org/drawingml/2006/picture">
+                <pic:pic xmlns:pic="http://schemas.openxmlformats.org/drawingml/2006/picture">
+                  <pic:nvPicPr>
+                    <pic:cNvPr id="1" name=""/>
+                    <pic:cNvPicPr/>
+                  </pic:nvPicPr>
+                  <pic:blipFill>
+                    <a:blip r:embed="rId13" cstate="print">
+                      <a:extLst>
+                        <a:ext uri="{28A0092B-C50C-407E-A947-70E740481C1C}">
+                          <a14:useLocalDpi xmlns:a14="http://schemas.microsoft.com/office/drawing/2010/main" val="0"/>
+                        </a:ext>
+                      </a:extLst>
+                    </a:blip>
+                    <a:stretch>
+                      <a:fillRect/>
+                    </a:stretch>
+                  </pic:blipFill>
+                  <pic:spPr>
+                    <a:xfrm>
+                      <a:off x="0" y="0"/>
+                      <a:ext cx="4752975" cy="2673548"/>
+                    </a:xfrm>
+                    <a:prstGeom prst="rect">
+                      <a:avLst/>
+                    </a:prstGeom>
+                  </pic:spPr>
+                </pic:pic>
+              </a:graphicData>
+            </a:graphic>
+            <wp14:sizeRelH relativeFrom="margin">
+              <wp14:pctWidth>0</wp14:pctWidth>
+            </wp14:sizeRelH>
+            <wp14:sizeRelV relativeFrom="margin">
+              <wp14:pctHeight>0</wp14:pctHeight>
+            </wp14:sizeRelV>
+          </wp:anchor>
+        </w:drawing>
+      </w:r>
+      <w:r>
         <w:rPr>
           <w:noProof/>
         </w:rPr>
         <mc:AlternateContent>
           <mc:Choice Requires="wps">
             <w:drawing>
-              <wp:anchor distT="45720" distB="45720" distL="114300" distR="114300" simplePos="0" relativeHeight="251663360" behindDoc="0" locked="0" layoutInCell="1" allowOverlap="1" wp14:anchorId="4E6B9DC7" wp14:editId="466B4865">
+              <wp:anchor distT="45720" distB="45720" distL="114300" distR="114300" simplePos="0" relativeHeight="251666432" behindDoc="0" locked="0" layoutInCell="1" allowOverlap="1" wp14:anchorId="0362BE31" wp14:editId="205C3DDD">
                 <wp:simplePos x="0" y="0"/>
                 <wp:positionH relativeFrom="margin">
-                  <wp:posOffset>2668905</wp:posOffset>
+                  <wp:align>right</wp:align>
                 </wp:positionH>
                 <wp:positionV relativeFrom="paragraph">
-                  <wp:posOffset>158750</wp:posOffset>
+                  <wp:posOffset>3742690</wp:posOffset>
                 </wp:positionV>
-                <wp:extent cx="2360930" cy="1404620"/>
-                <wp:effectExtent l="0" t="0" r="3810" b="0"/>
+                <wp:extent cx="5943600" cy="1404620"/>
+                <wp:effectExtent l="0" t="0" r="0" b="4445"/>
                 <wp:wrapNone/>
-                <wp:docPr id="217" name="Zone de texte 2"/>
+                <wp:docPr id="2" name="Zone de texte 2"/>
                 <wp:cNvGraphicFramePr>
                   <a:graphicFrameLocks xmlns:a="http://schemas.openxmlformats.org/drawingml/2006/main"/>
                 </wp:cNvGraphicFramePr>
@@ -789,7 +708,7 @@
                       <wps:spPr bwMode="auto">
                         <a:xfrm>
                           <a:off x="0" y="0"/>
-                          <a:ext cx="2360930" cy="1404620"/>
+                          <a:ext cx="5943600" cy="1404620"/>
                         </a:xfrm>
                         <a:prstGeom prst="rect">
                           <a:avLst/>
@@ -824,7 +743,17 @@
                                 <w:sz w:val="28"/>
                                 <w:szCs w:val="28"/>
                               </w:rPr>
-                              <w:t>Page de bienvenue</w:t>
+                              <w:t>Page d</w:t>
+                            </w:r>
+                            <w:r>
+                              <w:rPr>
+                                <w:rFonts w:ascii="Poppins" w:hAnsi="Poppins" w:cs="Poppins"/>
+                                <w:b/>
+                                <w:bCs/>
+                                <w:sz w:val="28"/>
+                                <w:szCs w:val="28"/>
+                              </w:rPr>
+                              <w:t>’inscription</w:t>
                             </w:r>
                           </w:p>
                           <w:p>
@@ -837,7 +766,7 @@
                               <w:rPr>
                                 <w:rFonts w:ascii="Poppins" w:hAnsi="Poppins" w:cs="Poppins"/>
                               </w:rPr>
-                              <w:t>Cette page ne s’affiche que si l’utilisateur n’est pas encore connecté. Elle permet à l’utilisateur de se créer un compte ou de se connecter.</w:t>
+                              <w:t>Sur cette page, l’utilisateur pourra créer son compte en utilisant son adresse courriel.</w:t>
                             </w:r>
                           </w:p>
                         </w:txbxContent>
@@ -849,7 +778,7 @@
                   </a:graphicData>
                 </a:graphic>
                 <wp14:sizeRelH relativeFrom="margin">
-                  <wp14:pctWidth>40000</wp14:pctWidth>
+                  <wp14:pctWidth>0</wp14:pctWidth>
                 </wp14:sizeRelH>
                 <wp14:sizeRelV relativeFrom="margin">
                   <wp14:pctHeight>20000</wp14:pctHeight>
@@ -859,7 +788,7 @@
           </mc:Choice>
           <mc:Fallback>
             <w:pict>
-              <v:shape w14:anchorId="4E6B9DC7" id="_x0000_s1027" type="#_x0000_t202" style="position:absolute;margin-left:210.15pt;margin-top:12.5pt;width:185.9pt;height:110.6pt;z-index:251663360;visibility:visible;mso-wrap-style:square;mso-width-percent:400;mso-height-percent:200;mso-wrap-distance-left:9pt;mso-wrap-distance-top:3.6pt;mso-wrap-distance-right:9pt;mso-wrap-distance-bottom:3.6pt;mso-position-horizontal:absolute;mso-position-horizontal-relative:margin;mso-position-vertical:absolute;mso-position-vertical-relative:text;mso-width-percent:400;mso-height-percent:200;mso-width-relative:margin;mso-height-relative:margin;v-text-anchor:top" o:gfxdata="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" stroked="f">
+              <v:shape w14:anchorId="0362BE31" id="_x0000_s1027" type="#_x0000_t202" style="position:absolute;margin-left:416.8pt;margin-top:294.7pt;width:468pt;height:110.6pt;z-index:251666432;visibility:visible;mso-wrap-style:square;mso-width-percent:0;mso-height-percent:200;mso-wrap-distance-left:9pt;mso-wrap-distance-top:3.6pt;mso-wrap-distance-right:9pt;mso-wrap-distance-bottom:3.6pt;mso-position-horizontal:right;mso-position-horizontal-relative:margin;mso-position-vertical:absolute;mso-position-vertical-relative:text;mso-width-percent:0;mso-height-percent:200;mso-width-relative:margin;mso-height-relative:margin;v-text-anchor:top" o:gfxdata="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" stroked="f">
                 <v:textbox style="mso-fit-shape-to-text:t">
                   <w:txbxContent>
                     <w:p>
@@ -880,7 +809,17 @@
                           <w:sz w:val="28"/>
                           <w:szCs w:val="28"/>
                         </w:rPr>
-                        <w:t>Page de bienvenue</w:t>
+                        <w:t>Page d</w:t>
+                      </w:r>
+                      <w:r>
+                        <w:rPr>
+                          <w:rFonts w:ascii="Poppins" w:hAnsi="Poppins" w:cs="Poppins"/>
+                          <w:b/>
+                          <w:bCs/>
+                          <w:sz w:val="28"/>
+                          <w:szCs w:val="28"/>
+                        </w:rPr>
+                        <w:t>’inscription</w:t>
                       </w:r>
                     </w:p>
                     <w:p>
@@ -893,7 +832,7 @@
                         <w:rPr>
                           <w:rFonts w:ascii="Poppins" w:hAnsi="Poppins" w:cs="Poppins"/>
                         </w:rPr>
-                        <w:t>Cette page ne s’affiche que si l’utilisateur n’est pas encore connecté. Elle permet à l’utilisateur de se créer un compte ou de se connecter.</w:t>
+                        <w:t>Sur cette page, l’utilisateur pourra créer son compte en utilisant son adresse courriel.</w:t>
                       </w:r>
                     </w:p>
                   </w:txbxContent>
@@ -905,22 +844,142 @@
         </mc:AlternateContent>
       </w:r>
       <w:r>
+        <w:drawing>
+          <wp:anchor distT="0" distB="0" distL="114300" distR="114300" simplePos="0" relativeHeight="251692032" behindDoc="0" locked="0" layoutInCell="1" allowOverlap="1" wp14:anchorId="1F1F084B" wp14:editId="0DBE03C1">
+            <wp:simplePos x="0" y="0"/>
+            <wp:positionH relativeFrom="margin">
+              <wp:posOffset>5076825</wp:posOffset>
+            </wp:positionH>
+            <wp:positionV relativeFrom="paragraph">
+              <wp:posOffset>819150</wp:posOffset>
+            </wp:positionV>
+            <wp:extent cx="1219200" cy="2667258"/>
+            <wp:effectExtent l="0" t="0" r="0" b="0"/>
+            <wp:wrapNone/>
+            <wp:docPr id="1" name="Image 1"/>
+            <wp:cNvGraphicFramePr>
+              <a:graphicFrameLocks xmlns:a="http://schemas.openxmlformats.org/drawingml/2006/main" noChangeAspect="1"/>
+            </wp:cNvGraphicFramePr>
+            <a:graphic xmlns:a="http://schemas.openxmlformats.org/drawingml/2006/main">
+              <a:graphicData uri="http://schemas.openxmlformats.org/drawingml/2006/picture">
+                <pic:pic xmlns:pic="http://schemas.openxmlformats.org/drawingml/2006/picture">
+                  <pic:nvPicPr>
+                    <pic:cNvPr id="1" name=""/>
+                    <pic:cNvPicPr/>
+                  </pic:nvPicPr>
+                  <pic:blipFill>
+                    <a:blip r:embed="rId14" cstate="print">
+                      <a:extLst>
+                        <a:ext uri="{28A0092B-C50C-407E-A947-70E740481C1C}">
+                          <a14:useLocalDpi xmlns:a14="http://schemas.microsoft.com/office/drawing/2010/main" val="0"/>
+                        </a:ext>
+                      </a:extLst>
+                    </a:blip>
+                    <a:stretch>
+                      <a:fillRect/>
+                    </a:stretch>
+                  </pic:blipFill>
+                  <pic:spPr>
+                    <a:xfrm>
+                      <a:off x="0" y="0"/>
+                      <a:ext cx="1219200" cy="2667258"/>
+                    </a:xfrm>
+                    <a:prstGeom prst="rect">
+                      <a:avLst/>
+                    </a:prstGeom>
+                  </pic:spPr>
+                </pic:pic>
+              </a:graphicData>
+            </a:graphic>
+            <wp14:sizeRelH relativeFrom="page">
+              <wp14:pctWidth>0</wp14:pctWidth>
+            </wp14:sizeRelH>
+            <wp14:sizeRelV relativeFrom="page">
+              <wp14:pctHeight>0</wp14:pctHeight>
+            </wp14:sizeRelV>
+          </wp:anchor>
+        </w:drawing>
+      </w:r>
+      <w:r>
+        <w:drawing>
+          <wp:anchor distT="0" distB="0" distL="114300" distR="114300" simplePos="0" relativeHeight="251691008" behindDoc="0" locked="0" layoutInCell="1" allowOverlap="1" wp14:anchorId="5BB9A038" wp14:editId="4DA2CCFE">
+            <wp:simplePos x="0" y="0"/>
+            <wp:positionH relativeFrom="margin">
+              <wp:align>left</wp:align>
+            </wp:positionH>
+            <wp:positionV relativeFrom="paragraph">
+              <wp:posOffset>823595</wp:posOffset>
+            </wp:positionV>
+            <wp:extent cx="4741333" cy="2667000"/>
+            <wp:effectExtent l="0" t="0" r="2540" b="0"/>
+            <wp:wrapNone/>
+            <wp:docPr id="16" name="Image 16"/>
+            <wp:cNvGraphicFramePr>
+              <a:graphicFrameLocks xmlns:a="http://schemas.openxmlformats.org/drawingml/2006/main" noChangeAspect="1"/>
+            </wp:cNvGraphicFramePr>
+            <a:graphic xmlns:a="http://schemas.openxmlformats.org/drawingml/2006/main">
+              <a:graphicData uri="http://schemas.openxmlformats.org/drawingml/2006/picture">
+                <pic:pic xmlns:pic="http://schemas.openxmlformats.org/drawingml/2006/picture">
+                  <pic:nvPicPr>
+                    <pic:cNvPr id="1" name=""/>
+                    <pic:cNvPicPr/>
+                  </pic:nvPicPr>
+                  <pic:blipFill>
+                    <a:blip r:embed="rId15" cstate="print">
+                      <a:extLst>
+                        <a:ext uri="{28A0092B-C50C-407E-A947-70E740481C1C}">
+                          <a14:useLocalDpi xmlns:a14="http://schemas.microsoft.com/office/drawing/2010/main" val="0"/>
+                        </a:ext>
+                      </a:extLst>
+                    </a:blip>
+                    <a:stretch>
+                      <a:fillRect/>
+                    </a:stretch>
+                  </pic:blipFill>
+                  <pic:spPr>
+                    <a:xfrm>
+                      <a:off x="0" y="0"/>
+                      <a:ext cx="4741333" cy="2667000"/>
+                    </a:xfrm>
+                    <a:prstGeom prst="rect">
+                      <a:avLst/>
+                    </a:prstGeom>
+                  </pic:spPr>
+                </pic:pic>
+              </a:graphicData>
+            </a:graphic>
+            <wp14:sizeRelH relativeFrom="margin">
+              <wp14:pctWidth>0</wp14:pctWidth>
+            </wp14:sizeRelH>
+            <wp14:sizeRelV relativeFrom="margin">
+              <wp14:pctHeight>0</wp14:pctHeight>
+            </wp14:sizeRelV>
+          </wp:anchor>
+        </w:drawing>
+      </w:r>
+      <w:r>
+        <w:br w:type="page"/>
+      </w:r>
+    </w:p>
+    <w:p>
+      <w:r>
         <w:rPr>
           <w:noProof/>
         </w:rPr>
+        <w:lastRenderedPageBreak/>
         <mc:AlternateContent>
           <mc:Choice Requires="wps">
             <w:drawing>
-              <wp:anchor distT="45720" distB="45720" distL="114300" distR="114300" simplePos="0" relativeHeight="251669504" behindDoc="0" locked="0" layoutInCell="1" allowOverlap="1" wp14:anchorId="0F6CCACC" wp14:editId="1FFF8728">
+              <wp:anchor distT="45720" distB="45720" distL="114300" distR="114300" simplePos="0" relativeHeight="251669504" behindDoc="0" locked="0" layoutInCell="1" allowOverlap="1" wp14:anchorId="0F6CCACC" wp14:editId="16E706D2">
                 <wp:simplePos x="0" y="0"/>
                 <wp:positionH relativeFrom="margin">
-                  <wp:posOffset>2800350</wp:posOffset>
+                  <wp:posOffset>-17071</wp:posOffset>
                 </wp:positionH>
                 <wp:positionV relativeFrom="paragraph">
-                  <wp:posOffset>5666740</wp:posOffset>
+                  <wp:posOffset>2004</wp:posOffset>
                 </wp:positionV>
-                <wp:extent cx="2360930" cy="1404620"/>
-                <wp:effectExtent l="0" t="0" r="3810" b="8890"/>
+                <wp:extent cx="5949538" cy="1404620"/>
+                <wp:effectExtent l="0" t="0" r="0" b="4445"/>
                 <wp:wrapNone/>
                 <wp:docPr id="4" name="Zone de texte 4"/>
                 <wp:cNvGraphicFramePr>
@@ -935,7 +994,7 @@
                       <wps:spPr bwMode="auto">
                         <a:xfrm>
                           <a:off x="0" y="0"/>
-                          <a:ext cx="2360930" cy="1404620"/>
+                          <a:ext cx="5949538" cy="1404620"/>
                         </a:xfrm>
                         <a:prstGeom prst="rect">
                           <a:avLst/>
@@ -1005,7 +1064,7 @@
                   </a:graphicData>
                 </a:graphic>
                 <wp14:sizeRelH relativeFrom="margin">
-                  <wp14:pctWidth>40000</wp14:pctWidth>
+                  <wp14:pctWidth>0</wp14:pctWidth>
                 </wp14:sizeRelH>
                 <wp14:sizeRelV relativeFrom="margin">
                   <wp14:pctHeight>20000</wp14:pctHeight>
@@ -1015,7 +1074,7 @@
           </mc:Choice>
           <mc:Fallback>
             <w:pict>
-              <v:shape w14:anchorId="0F6CCACC" id="Zone de texte 4" o:spid="_x0000_s1028" type="#_x0000_t202" style="position:absolute;margin-left:220.5pt;margin-top:446.2pt;width:185.9pt;height:110.6pt;z-index:251669504;visibility:visible;mso-wrap-style:square;mso-width-percent:400;mso-height-percent:200;mso-wrap-distance-left:9pt;mso-wrap-distance-top:3.6pt;mso-wrap-distance-right:9pt;mso-wrap-distance-bottom:3.6pt;mso-position-horizontal:absolute;mso-position-horizontal-relative:margin;mso-position-vertical:absolute;mso-position-vertical-relative:text;mso-width-percent:400;mso-height-percent:200;mso-width-relative:margin;mso-height-relative:margin;v-text-anchor:top" o:gfxdata="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" stroked="f">
+              <v:shape w14:anchorId="0F6CCACC" id="Zone de texte 4" o:spid="_x0000_s1028" type="#_x0000_t202" style="position:absolute;margin-left:-1.35pt;margin-top:.15pt;width:468.45pt;height:110.6pt;z-index:251669504;visibility:visible;mso-wrap-style:square;mso-width-percent:0;mso-height-percent:200;mso-wrap-distance-left:9pt;mso-wrap-distance-top:3.6pt;mso-wrap-distance-right:9pt;mso-wrap-distance-bottom:3.6pt;mso-position-horizontal:absolute;mso-position-horizontal-relative:margin;mso-position-vertical:absolute;mso-position-vertical-relative:text;mso-width-percent:0;mso-height-percent:200;mso-width-relative:margin;mso-height-relative:margin;v-text-anchor:top" o:gfxdata="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" stroked="f">
                 <v:textbox style="mso-fit-shape-to-text:t">
                   <w:txbxContent>
                     <w:p>
@@ -1070,29 +1129,22 @@
           </mc:Fallback>
         </mc:AlternateContent>
       </w:r>
-      <w:r>
-        <w:br w:type="page"/>
-      </w:r>
     </w:p>
     <w:p>
       <w:r>
-        <w:rPr>
-          <w:noProof/>
-        </w:rPr>
-        <w:lastRenderedPageBreak/>
         <w:drawing>
-          <wp:anchor distT="0" distB="0" distL="114300" distR="114300" simplePos="0" relativeHeight="251677696" behindDoc="0" locked="0" layoutInCell="1" allowOverlap="1" wp14:anchorId="52506185" wp14:editId="5F5CDE41">
+          <wp:anchor distT="0" distB="0" distL="114300" distR="114300" simplePos="0" relativeHeight="251698176" behindDoc="0" locked="0" layoutInCell="1" allowOverlap="1" wp14:anchorId="7AC6BCF3" wp14:editId="51BC3599">
             <wp:simplePos x="0" y="0"/>
-            <wp:positionH relativeFrom="margin">
-              <wp:posOffset>655955</wp:posOffset>
+            <wp:positionH relativeFrom="column">
+              <wp:posOffset>5070764</wp:posOffset>
             </wp:positionH>
             <wp:positionV relativeFrom="paragraph">
-              <wp:posOffset>261151</wp:posOffset>
+              <wp:posOffset>5153149</wp:posOffset>
             </wp:positionV>
-            <wp:extent cx="1102306" cy="2314575"/>
-            <wp:effectExtent l="0" t="0" r="3175" b="0"/>
+            <wp:extent cx="1194140" cy="2648197"/>
+            <wp:effectExtent l="0" t="0" r="6350" b="0"/>
             <wp:wrapNone/>
-            <wp:docPr id="15" name="Image 15"/>
+            <wp:docPr id="29" name="Image 29"/>
             <wp:cNvGraphicFramePr>
               <a:graphicFrameLocks xmlns:a="http://schemas.openxmlformats.org/drawingml/2006/main" noChangeAspect="1"/>
             </wp:cNvGraphicFramePr>
@@ -1100,36 +1152,29 @@
               <a:graphicData uri="http://schemas.openxmlformats.org/drawingml/2006/picture">
                 <pic:pic xmlns:pic="http://schemas.openxmlformats.org/drawingml/2006/picture">
                   <pic:nvPicPr>
-                    <pic:cNvPr id="0" name="Picture 3"/>
-                    <pic:cNvPicPr>
-                      <a:picLocks noChangeAspect="1" noChangeArrowheads="1"/>
-                    </pic:cNvPicPr>
+                    <pic:cNvPr id="1" name=""/>
+                    <pic:cNvPicPr/>
                   </pic:nvPicPr>
                   <pic:blipFill>
-                    <a:blip r:embed="rId14" cstate="print">
+                    <a:blip r:embed="rId16" cstate="print">
                       <a:extLst>
                         <a:ext uri="{28A0092B-C50C-407E-A947-70E740481C1C}">
                           <a14:useLocalDpi xmlns:a14="http://schemas.microsoft.com/office/drawing/2010/main" val="0"/>
                         </a:ext>
                       </a:extLst>
                     </a:blip>
-                    <a:srcRect/>
                     <a:stretch>
                       <a:fillRect/>
                     </a:stretch>
                   </pic:blipFill>
-                  <pic:spPr bwMode="auto">
+                  <pic:spPr>
                     <a:xfrm>
                       <a:off x="0" y="0"/>
-                      <a:ext cx="1102306" cy="2314575"/>
+                      <a:ext cx="1195260" cy="2650681"/>
                     </a:xfrm>
                     <a:prstGeom prst="rect">
                       <a:avLst/>
                     </a:prstGeom>
-                    <a:noFill/>
-                    <a:ln>
-                      <a:noFill/>
-                    </a:ln>
                   </pic:spPr>
                 </pic:pic>
               </a:graphicData>
@@ -1144,24 +1189,81 @@
         </w:drawing>
       </w:r>
       <w:r>
+        <w:drawing>
+          <wp:anchor distT="0" distB="0" distL="114300" distR="114300" simplePos="0" relativeHeight="251697152" behindDoc="0" locked="0" layoutInCell="1" allowOverlap="1" wp14:anchorId="5AC9074F" wp14:editId="63B7EE80">
+            <wp:simplePos x="0" y="0"/>
+            <wp:positionH relativeFrom="margin">
+              <wp:align>left</wp:align>
+            </wp:positionH>
+            <wp:positionV relativeFrom="paragraph">
+              <wp:posOffset>5164842</wp:posOffset>
+            </wp:positionV>
+            <wp:extent cx="4750130" cy="2671948"/>
+            <wp:effectExtent l="0" t="0" r="0" b="0"/>
+            <wp:wrapNone/>
+            <wp:docPr id="28" name="Image 28"/>
+            <wp:cNvGraphicFramePr>
+              <a:graphicFrameLocks xmlns:a="http://schemas.openxmlformats.org/drawingml/2006/main" noChangeAspect="1"/>
+            </wp:cNvGraphicFramePr>
+            <a:graphic xmlns:a="http://schemas.openxmlformats.org/drawingml/2006/main">
+              <a:graphicData uri="http://schemas.openxmlformats.org/drawingml/2006/picture">
+                <pic:pic xmlns:pic="http://schemas.openxmlformats.org/drawingml/2006/picture">
+                  <pic:nvPicPr>
+                    <pic:cNvPr id="1" name=""/>
+                    <pic:cNvPicPr/>
+                  </pic:nvPicPr>
+                  <pic:blipFill>
+                    <a:blip r:embed="rId17" cstate="print">
+                      <a:extLst>
+                        <a:ext uri="{28A0092B-C50C-407E-A947-70E740481C1C}">
+                          <a14:useLocalDpi xmlns:a14="http://schemas.microsoft.com/office/drawing/2010/main" val="0"/>
+                        </a:ext>
+                      </a:extLst>
+                    </a:blip>
+                    <a:stretch>
+                      <a:fillRect/>
+                    </a:stretch>
+                  </pic:blipFill>
+                  <pic:spPr>
+                    <a:xfrm>
+                      <a:off x="0" y="0"/>
+                      <a:ext cx="4750130" cy="2671948"/>
+                    </a:xfrm>
+                    <a:prstGeom prst="rect">
+                      <a:avLst/>
+                    </a:prstGeom>
+                  </pic:spPr>
+                </pic:pic>
+              </a:graphicData>
+            </a:graphic>
+            <wp14:sizeRelH relativeFrom="margin">
+              <wp14:pctWidth>0</wp14:pctWidth>
+            </wp14:sizeRelH>
+            <wp14:sizeRelV relativeFrom="margin">
+              <wp14:pctHeight>0</wp14:pctHeight>
+            </wp14:sizeRelV>
+          </wp:anchor>
+        </w:drawing>
+      </w:r>
+      <w:r>
         <w:rPr>
           <w:noProof/>
         </w:rPr>
         <mc:AlternateContent>
           <mc:Choice Requires="wps">
             <w:drawing>
-              <wp:anchor distT="45720" distB="45720" distL="114300" distR="114300" simplePos="0" relativeHeight="251676672" behindDoc="0" locked="0" layoutInCell="1" allowOverlap="1" wp14:anchorId="3F8D6684" wp14:editId="7188ABFE">
+              <wp:anchor distT="45720" distB="45720" distL="114300" distR="114300" simplePos="0" relativeHeight="251672576" behindDoc="0" locked="0" layoutInCell="1" allowOverlap="1" wp14:anchorId="19E3D6A0" wp14:editId="0E6CE8CE">
                 <wp:simplePos x="0" y="0"/>
                 <wp:positionH relativeFrom="margin">
-                  <wp:posOffset>2552065</wp:posOffset>
+                  <wp:align>right</wp:align>
                 </wp:positionH>
                 <wp:positionV relativeFrom="paragraph">
-                  <wp:posOffset>6074410</wp:posOffset>
+                  <wp:posOffset>4013068</wp:posOffset>
                 </wp:positionV>
-                <wp:extent cx="2360930" cy="1404620"/>
-                <wp:effectExtent l="0" t="0" r="3810" b="8890"/>
+                <wp:extent cx="5937440" cy="1404620"/>
+                <wp:effectExtent l="0" t="0" r="6350" b="4445"/>
                 <wp:wrapNone/>
-                <wp:docPr id="11" name="Zone de texte 11"/>
+                <wp:docPr id="5" name="Zone de texte 2"/>
                 <wp:cNvGraphicFramePr>
                   <a:graphicFrameLocks xmlns:a="http://schemas.openxmlformats.org/drawingml/2006/main"/>
                 </wp:cNvGraphicFramePr>
@@ -1174,7 +1276,7 @@
                       <wps:spPr bwMode="auto">
                         <a:xfrm>
                           <a:off x="0" y="0"/>
-                          <a:ext cx="2360930" cy="1404620"/>
+                          <a:ext cx="5937440" cy="1404620"/>
                         </a:xfrm>
                         <a:prstGeom prst="rect">
                           <a:avLst/>
@@ -1219,17 +1321,7 @@
                                 <w:sz w:val="28"/>
                                 <w:szCs w:val="28"/>
                               </w:rPr>
-                              <w:t xml:space="preserve">de </w:t>
-                            </w:r>
-                            <w:r>
-                              <w:rPr>
-                                <w:rFonts w:ascii="Poppins" w:hAnsi="Poppins" w:cs="Poppins"/>
-                                <w:b/>
-                                <w:bCs/>
-                                <w:sz w:val="28"/>
-                                <w:szCs w:val="28"/>
-                              </w:rPr>
-                              <w:t>favoris</w:t>
+                              <w:t>d’accueil</w:t>
                             </w:r>
                           </w:p>
                           <w:p>
@@ -1242,19 +1334,19 @@
                               <w:rPr>
                                 <w:rFonts w:ascii="Poppins" w:hAnsi="Poppins" w:cs="Poppins"/>
                               </w:rPr>
-                              <w:t xml:space="preserve">Sur cette page, l’utilisateur pourra </w:t>
+                              <w:t>Une fois connecté, l’utilisateur arrive sur cette page. Elle affiche</w:t>
                             </w:r>
                             <w:r>
                               <w:rPr>
                                 <w:rFonts w:ascii="Poppins" w:hAnsi="Poppins" w:cs="Poppins"/>
                               </w:rPr>
-                              <w:t>voir les cocktails qu’il a mis en favoris</w:t>
+                              <w:t xml:space="preserve"> </w:t>
                             </w:r>
                             <w:r>
                               <w:rPr>
                                 <w:rFonts w:ascii="Poppins" w:hAnsi="Poppins" w:cs="Poppins"/>
                               </w:rPr>
-                              <w:t>.</w:t>
+                              <w:t>le catalogue de tous les cocktails disponibles.</w:t>
                             </w:r>
                           </w:p>
                         </w:txbxContent>
@@ -1266,7 +1358,7 @@
                   </a:graphicData>
                 </a:graphic>
                 <wp14:sizeRelH relativeFrom="margin">
-                  <wp14:pctWidth>40000</wp14:pctWidth>
+                  <wp14:pctWidth>0</wp14:pctWidth>
                 </wp14:sizeRelH>
                 <wp14:sizeRelV relativeFrom="margin">
                   <wp14:pctHeight>20000</wp14:pctHeight>
@@ -1276,7 +1368,7 @@
           </mc:Choice>
           <mc:Fallback>
             <w:pict>
-              <v:shape w14:anchorId="3F8D6684" id="Zone de texte 11" o:spid="_x0000_s1029" type="#_x0000_t202" style="position:absolute;margin-left:200.95pt;margin-top:478.3pt;width:185.9pt;height:110.6pt;z-index:251676672;visibility:visible;mso-wrap-style:square;mso-width-percent:400;mso-height-percent:200;mso-wrap-distance-left:9pt;mso-wrap-distance-top:3.6pt;mso-wrap-distance-right:9pt;mso-wrap-distance-bottom:3.6pt;mso-position-horizontal:absolute;mso-position-horizontal-relative:margin;mso-position-vertical:absolute;mso-position-vertical-relative:text;mso-width-percent:400;mso-height-percent:200;mso-width-relative:margin;mso-height-relative:margin;v-text-anchor:top" o:gfxdata="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" stroked="f">
+              <v:shape w14:anchorId="19E3D6A0" id="_x0000_s1029" type="#_x0000_t202" style="position:absolute;margin-left:416.3pt;margin-top:316pt;width:467.5pt;height:110.6pt;z-index:251672576;visibility:visible;mso-wrap-style:square;mso-width-percent:0;mso-height-percent:200;mso-wrap-distance-left:9pt;mso-wrap-distance-top:3.6pt;mso-wrap-distance-right:9pt;mso-wrap-distance-bottom:3.6pt;mso-position-horizontal:right;mso-position-horizontal-relative:margin;mso-position-vertical:absolute;mso-position-vertical-relative:text;mso-width-percent:0;mso-height-percent:200;mso-width-relative:margin;mso-height-relative:margin;v-text-anchor:top" o:gfxdata="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" stroked="f">
                 <v:textbox style="mso-fit-shape-to-text:t">
                   <w:txbxContent>
                     <w:p>
@@ -1307,17 +1399,7 @@
                           <w:sz w:val="28"/>
                           <w:szCs w:val="28"/>
                         </w:rPr>
-                        <w:t xml:space="preserve">de </w:t>
-                      </w:r>
-                      <w:r>
-                        <w:rPr>
-                          <w:rFonts w:ascii="Poppins" w:hAnsi="Poppins" w:cs="Poppins"/>
-                          <w:b/>
-                          <w:bCs/>
-                          <w:sz w:val="28"/>
-                          <w:szCs w:val="28"/>
-                        </w:rPr>
-                        <w:t>favoris</w:t>
+                        <w:t>d’accueil</w:t>
                       </w:r>
                     </w:p>
                     <w:p>
@@ -1330,19 +1412,19 @@
                         <w:rPr>
                           <w:rFonts w:ascii="Poppins" w:hAnsi="Poppins" w:cs="Poppins"/>
                         </w:rPr>
-                        <w:t xml:space="preserve">Sur cette page, l’utilisateur pourra </w:t>
+                        <w:t>Une fois connecté, l’utilisateur arrive sur cette page. Elle affiche</w:t>
                       </w:r>
                       <w:r>
                         <w:rPr>
                           <w:rFonts w:ascii="Poppins" w:hAnsi="Poppins" w:cs="Poppins"/>
                         </w:rPr>
-                        <w:t>voir les cocktails qu’il a mis en favoris</w:t>
+                        <w:t xml:space="preserve"> </w:t>
                       </w:r>
                       <w:r>
                         <w:rPr>
                           <w:rFonts w:ascii="Poppins" w:hAnsi="Poppins" w:cs="Poppins"/>
                         </w:rPr>
-                        <w:t>.</w:t>
+                        <w:t>le catalogue de tous les cocktails disponibles.</w:t>
                       </w:r>
                     </w:p>
                   </w:txbxContent>
@@ -1353,27 +1435,145 @@
           </mc:Fallback>
         </mc:AlternateContent>
       </w:r>
+      <w:r>
+        <w:drawing>
+          <wp:anchor distT="0" distB="0" distL="114300" distR="114300" simplePos="0" relativeHeight="251695104" behindDoc="0" locked="0" layoutInCell="1" allowOverlap="1" wp14:anchorId="715D6FDD" wp14:editId="00BC46C3">
+            <wp:simplePos x="0" y="0"/>
+            <wp:positionH relativeFrom="margin">
+              <wp:posOffset>5092700</wp:posOffset>
+            </wp:positionH>
+            <wp:positionV relativeFrom="paragraph">
+              <wp:posOffset>834390</wp:posOffset>
+            </wp:positionV>
+            <wp:extent cx="1209040" cy="2667000"/>
+            <wp:effectExtent l="0" t="0" r="0" b="0"/>
+            <wp:wrapNone/>
+            <wp:docPr id="26" name="Image 26"/>
+            <wp:cNvGraphicFramePr>
+              <a:graphicFrameLocks xmlns:a="http://schemas.openxmlformats.org/drawingml/2006/main" noChangeAspect="1"/>
+            </wp:cNvGraphicFramePr>
+            <a:graphic xmlns:a="http://schemas.openxmlformats.org/drawingml/2006/main">
+              <a:graphicData uri="http://schemas.openxmlformats.org/drawingml/2006/picture">
+                <pic:pic xmlns:pic="http://schemas.openxmlformats.org/drawingml/2006/picture">
+                  <pic:nvPicPr>
+                    <pic:cNvPr id="1" name=""/>
+                    <pic:cNvPicPr/>
+                  </pic:nvPicPr>
+                  <pic:blipFill>
+                    <a:blip r:embed="rId18" cstate="print">
+                      <a:extLst>
+                        <a:ext uri="{28A0092B-C50C-407E-A947-70E740481C1C}">
+                          <a14:useLocalDpi xmlns:a14="http://schemas.microsoft.com/office/drawing/2010/main" val="0"/>
+                        </a:ext>
+                      </a:extLst>
+                    </a:blip>
+                    <a:stretch>
+                      <a:fillRect/>
+                    </a:stretch>
+                  </pic:blipFill>
+                  <pic:spPr>
+                    <a:xfrm>
+                      <a:off x="0" y="0"/>
+                      <a:ext cx="1209040" cy="2667000"/>
+                    </a:xfrm>
+                    <a:prstGeom prst="rect">
+                      <a:avLst/>
+                    </a:prstGeom>
+                  </pic:spPr>
+                </pic:pic>
+              </a:graphicData>
+            </a:graphic>
+            <wp14:sizeRelH relativeFrom="page">
+              <wp14:pctWidth>0</wp14:pctWidth>
+            </wp14:sizeRelH>
+            <wp14:sizeRelV relativeFrom="page">
+              <wp14:pctHeight>0</wp14:pctHeight>
+            </wp14:sizeRelV>
+          </wp:anchor>
+        </w:drawing>
+      </w:r>
+      <w:r>
+        <w:drawing>
+          <wp:anchor distT="0" distB="0" distL="114300" distR="114300" simplePos="0" relativeHeight="251696128" behindDoc="0" locked="0" layoutInCell="1" allowOverlap="1" wp14:anchorId="4F6E06F1" wp14:editId="147398AD">
+            <wp:simplePos x="0" y="0"/>
+            <wp:positionH relativeFrom="margin">
+              <wp:posOffset>-11991</wp:posOffset>
+            </wp:positionH>
+            <wp:positionV relativeFrom="paragraph">
+              <wp:posOffset>833854</wp:posOffset>
+            </wp:positionV>
+            <wp:extent cx="4726305" cy="2658110"/>
+            <wp:effectExtent l="0" t="0" r="0" b="8890"/>
+            <wp:wrapNone/>
+            <wp:docPr id="27" name="Image 27"/>
+            <wp:cNvGraphicFramePr>
+              <a:graphicFrameLocks xmlns:a="http://schemas.openxmlformats.org/drawingml/2006/main" noChangeAspect="1"/>
+            </wp:cNvGraphicFramePr>
+            <a:graphic xmlns:a="http://schemas.openxmlformats.org/drawingml/2006/main">
+              <a:graphicData uri="http://schemas.openxmlformats.org/drawingml/2006/picture">
+                <pic:pic xmlns:pic="http://schemas.openxmlformats.org/drawingml/2006/picture">
+                  <pic:nvPicPr>
+                    <pic:cNvPr id="1" name=""/>
+                    <pic:cNvPicPr/>
+                  </pic:nvPicPr>
+                  <pic:blipFill>
+                    <a:blip r:embed="rId19" cstate="print">
+                      <a:extLst>
+                        <a:ext uri="{28A0092B-C50C-407E-A947-70E740481C1C}">
+                          <a14:useLocalDpi xmlns:a14="http://schemas.microsoft.com/office/drawing/2010/main" val="0"/>
+                        </a:ext>
+                      </a:extLst>
+                    </a:blip>
+                    <a:stretch>
+                      <a:fillRect/>
+                    </a:stretch>
+                  </pic:blipFill>
+                  <pic:spPr>
+                    <a:xfrm>
+                      <a:off x="0" y="0"/>
+                      <a:ext cx="4726305" cy="2658110"/>
+                    </a:xfrm>
+                    <a:prstGeom prst="rect">
+                      <a:avLst/>
+                    </a:prstGeom>
+                  </pic:spPr>
+                </pic:pic>
+              </a:graphicData>
+            </a:graphic>
+            <wp14:sizeRelH relativeFrom="margin">
+              <wp14:pctWidth>0</wp14:pctWidth>
+            </wp14:sizeRelH>
+            <wp14:sizeRelV relativeFrom="margin">
+              <wp14:pctHeight>0</wp14:pctHeight>
+            </wp14:sizeRelV>
+          </wp:anchor>
+        </w:drawing>
+      </w:r>
+      <w:r>
+        <w:br w:type="page"/>
+      </w:r>
     </w:p>
     <w:p>
       <w:r>
         <w:rPr>
           <w:noProof/>
         </w:rPr>
+        <w:lastRenderedPageBreak/>
         <mc:AlternateContent>
           <mc:Choice Requires="wps">
             <w:drawing>
-              <wp:anchor distT="45720" distB="45720" distL="114300" distR="114300" simplePos="0" relativeHeight="251672576" behindDoc="0" locked="0" layoutInCell="1" allowOverlap="1" wp14:anchorId="19E3D6A0" wp14:editId="6BFB7C56">
+              <wp:anchor distT="45720" distB="45720" distL="114300" distR="114300" simplePos="0" relativeHeight="251676672" behindDoc="0" locked="0" layoutInCell="1" allowOverlap="1" wp14:anchorId="3F8D6684" wp14:editId="2884DB17">
                 <wp:simplePos x="0" y="0"/>
                 <wp:positionH relativeFrom="margin">
-                  <wp:posOffset>2420620</wp:posOffset>
+                  <wp:align>right</wp:align>
                 </wp:positionH>
                 <wp:positionV relativeFrom="paragraph">
-                  <wp:posOffset>125619</wp:posOffset>
+                  <wp:posOffset>4488255</wp:posOffset>
                 </wp:positionV>
-                <wp:extent cx="2360930" cy="1404620"/>
-                <wp:effectExtent l="0" t="0" r="3810" b="0"/>
+                <wp:extent cx="5949315" cy="1404620"/>
+                <wp:effectExtent l="0" t="0" r="0" b="1905"/>
                 <wp:wrapNone/>
-                <wp:docPr id="5" name="Zone de texte 2"/>
+                <wp:docPr id="11" name="Zone de texte 11"/>
                 <wp:cNvGraphicFramePr>
                   <a:graphicFrameLocks xmlns:a="http://schemas.openxmlformats.org/drawingml/2006/main"/>
                 </wp:cNvGraphicFramePr>
@@ -1386,7 +1586,7 @@
                       <wps:spPr bwMode="auto">
                         <a:xfrm>
                           <a:off x="0" y="0"/>
-                          <a:ext cx="2360930" cy="1404620"/>
+                          <a:ext cx="5949315" cy="1404620"/>
                         </a:xfrm>
                         <a:prstGeom prst="rect">
                           <a:avLst/>
@@ -1431,7 +1631,17 @@
                                 <w:sz w:val="28"/>
                                 <w:szCs w:val="28"/>
                               </w:rPr>
-                              <w:t>d’accueil</w:t>
+                              <w:t xml:space="preserve">de </w:t>
+                            </w:r>
+                            <w:r>
+                              <w:rPr>
+                                <w:rFonts w:ascii="Poppins" w:hAnsi="Poppins" w:cs="Poppins"/>
+                                <w:b/>
+                                <w:bCs/>
+                                <w:sz w:val="28"/>
+                                <w:szCs w:val="28"/>
+                              </w:rPr>
+                              <w:t>favoris</w:t>
                             </w:r>
                           </w:p>
                           <w:p>
@@ -1444,13 +1654,19 @@
                               <w:rPr>
                                 <w:rFonts w:ascii="Poppins" w:hAnsi="Poppins" w:cs="Poppins"/>
                               </w:rPr>
-                              <w:t>Une fois connecté, l’utilisateur arrive sur cette page. Elle affiche</w:t>
+                              <w:t xml:space="preserve">Sur cette page, l’utilisateur pourra </w:t>
                             </w:r>
                             <w:r>
                               <w:rPr>
                                 <w:rFonts w:ascii="Poppins" w:hAnsi="Poppins" w:cs="Poppins"/>
                               </w:rPr>
-                              <w:t xml:space="preserve"> le cocktail du jour, les 7 cocktails de la semaine ainsi que 7 cocktails populaire en ce moment</w:t>
+                              <w:t>voir les cocktails qu’il a mis en favoris</w:t>
+                            </w:r>
+                            <w:r>
+                              <w:rPr>
+                                <w:rFonts w:ascii="Poppins" w:hAnsi="Poppins" w:cs="Poppins"/>
+                              </w:rPr>
+                              <w:t>.</w:t>
                             </w:r>
                           </w:p>
                         </w:txbxContent>
@@ -1462,7 +1678,7 @@
                   </a:graphicData>
                 </a:graphic>
                 <wp14:sizeRelH relativeFrom="margin">
-                  <wp14:pctWidth>40000</wp14:pctWidth>
+                  <wp14:pctWidth>0</wp14:pctWidth>
                 </wp14:sizeRelH>
                 <wp14:sizeRelV relativeFrom="margin">
                   <wp14:pctHeight>20000</wp14:pctHeight>
@@ -1472,7 +1688,7 @@
           </mc:Choice>
           <mc:Fallback>
             <w:pict>
-              <v:shape w14:anchorId="19E3D6A0" id="_x0000_s1030" type="#_x0000_t202" style="position:absolute;margin-left:190.6pt;margin-top:9.9pt;width:185.9pt;height:110.6pt;z-index:251672576;visibility:visible;mso-wrap-style:square;mso-width-percent:400;mso-height-percent:200;mso-wrap-distance-left:9pt;mso-wrap-distance-top:3.6pt;mso-wrap-distance-right:9pt;mso-wrap-distance-bottom:3.6pt;mso-position-horizontal:absolute;mso-position-horizontal-relative:margin;mso-position-vertical:absolute;mso-position-vertical-relative:text;mso-width-percent:400;mso-height-percent:200;mso-width-relative:margin;mso-height-relative:margin;v-text-anchor:top" o:gfxdata="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" stroked="f">
+              <v:shape w14:anchorId="3F8D6684" id="Zone de texte 11" o:spid="_x0000_s1030" type="#_x0000_t202" style="position:absolute;margin-left:417.25pt;margin-top:353.4pt;width:468.45pt;height:110.6pt;z-index:251676672;visibility:visible;mso-wrap-style:square;mso-width-percent:0;mso-height-percent:200;mso-wrap-distance-left:9pt;mso-wrap-distance-top:3.6pt;mso-wrap-distance-right:9pt;mso-wrap-distance-bottom:3.6pt;mso-position-horizontal:right;mso-position-horizontal-relative:margin;mso-position-vertical:absolute;mso-position-vertical-relative:text;mso-width-percent:0;mso-height-percent:200;mso-width-relative:margin;mso-height-relative:margin;v-text-anchor:top" o:gfxdata="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" stroked="f">
                 <v:textbox style="mso-fit-shape-to-text:t">
                   <w:txbxContent>
                     <w:p>
@@ -1503,7 +1719,17 @@
                           <w:sz w:val="28"/>
                           <w:szCs w:val="28"/>
                         </w:rPr>
-                        <w:t>d’accueil</w:t>
+                        <w:t xml:space="preserve">de </w:t>
+                      </w:r>
+                      <w:r>
+                        <w:rPr>
+                          <w:rFonts w:ascii="Poppins" w:hAnsi="Poppins" w:cs="Poppins"/>
+                          <w:b/>
+                          <w:bCs/>
+                          <w:sz w:val="28"/>
+                          <w:szCs w:val="28"/>
+                        </w:rPr>
+                        <w:t>favoris</w:t>
                       </w:r>
                     </w:p>
                     <w:p>
@@ -1516,13 +1742,19 @@
                         <w:rPr>
                           <w:rFonts w:ascii="Poppins" w:hAnsi="Poppins" w:cs="Poppins"/>
                         </w:rPr>
-                        <w:t>Une fois connecté, l’utilisateur arrive sur cette page. Elle affiche</w:t>
+                        <w:t xml:space="preserve">Sur cette page, l’utilisateur pourra </w:t>
                       </w:r>
                       <w:r>
                         <w:rPr>
                           <w:rFonts w:ascii="Poppins" w:hAnsi="Poppins" w:cs="Poppins"/>
                         </w:rPr>
-                        <w:t xml:space="preserve"> le cocktail du jour, les 7 cocktails de la semaine ainsi que 7 cocktails populaire en ce moment</w:t>
+                        <w:t>voir les cocktails qu’il a mis en favoris</w:t>
+                      </w:r>
+                      <w:r>
+                        <w:rPr>
+                          <w:rFonts w:ascii="Poppins" w:hAnsi="Poppins" w:cs="Poppins"/>
+                        </w:rPr>
+                        <w:t>.</w:t>
                       </w:r>
                     </w:p>
                   </w:txbxContent>
@@ -1533,26 +1765,20 @@
           </mc:Fallback>
         </mc:AlternateContent>
       </w:r>
-    </w:p>
-    <w:p/>
-    <w:p>
-      <w:r>
-        <w:rPr>
-          <w:noProof/>
-        </w:rPr>
+      <w:r>
         <w:drawing>
-          <wp:anchor distT="0" distB="0" distL="114300" distR="114300" simplePos="0" relativeHeight="251679744" behindDoc="0" locked="0" layoutInCell="1" allowOverlap="1" wp14:anchorId="70434D5F" wp14:editId="054DD94A">
+          <wp:anchor distT="0" distB="0" distL="114300" distR="114300" simplePos="0" relativeHeight="251701248" behindDoc="0" locked="0" layoutInCell="1" allowOverlap="1" wp14:anchorId="267419D1" wp14:editId="3EC1F6F1">
             <wp:simplePos x="0" y="0"/>
             <wp:positionH relativeFrom="margin">
-              <wp:posOffset>655955</wp:posOffset>
+              <wp:posOffset>5129530</wp:posOffset>
             </wp:positionH>
             <wp:positionV relativeFrom="paragraph">
-              <wp:posOffset>4820009</wp:posOffset>
+              <wp:posOffset>5438140</wp:posOffset>
             </wp:positionV>
-            <wp:extent cx="1101655" cy="2312814"/>
-            <wp:effectExtent l="0" t="0" r="3810" b="0"/>
+            <wp:extent cx="1183640" cy="2594610"/>
+            <wp:effectExtent l="0" t="0" r="0" b="0"/>
             <wp:wrapNone/>
-            <wp:docPr id="18" name="Image 18"/>
+            <wp:docPr id="32" name="Image 32"/>
             <wp:cNvGraphicFramePr>
               <a:graphicFrameLocks xmlns:a="http://schemas.openxmlformats.org/drawingml/2006/main" noChangeAspect="1"/>
             </wp:cNvGraphicFramePr>
@@ -1560,36 +1786,29 @@
               <a:graphicData uri="http://schemas.openxmlformats.org/drawingml/2006/picture">
                 <pic:pic xmlns:pic="http://schemas.openxmlformats.org/drawingml/2006/picture">
                   <pic:nvPicPr>
-                    <pic:cNvPr id="0" name="Picture 6"/>
-                    <pic:cNvPicPr>
-                      <a:picLocks noChangeAspect="1" noChangeArrowheads="1"/>
-                    </pic:cNvPicPr>
+                    <pic:cNvPr id="1" name=""/>
+                    <pic:cNvPicPr/>
                   </pic:nvPicPr>
                   <pic:blipFill>
-                    <a:blip r:embed="rId15" cstate="print">
+                    <a:blip r:embed="rId20" cstate="print">
                       <a:extLst>
                         <a:ext uri="{28A0092B-C50C-407E-A947-70E740481C1C}">
                           <a14:useLocalDpi xmlns:a14="http://schemas.microsoft.com/office/drawing/2010/main" val="0"/>
                         </a:ext>
                       </a:extLst>
                     </a:blip>
-                    <a:srcRect/>
                     <a:stretch>
                       <a:fillRect/>
                     </a:stretch>
                   </pic:blipFill>
-                  <pic:spPr bwMode="auto">
+                  <pic:spPr>
                     <a:xfrm>
                       <a:off x="0" y="0"/>
-                      <a:ext cx="1101655" cy="2312814"/>
+                      <a:ext cx="1183640" cy="2594610"/>
                     </a:xfrm>
                     <a:prstGeom prst="rect">
                       <a:avLst/>
                     </a:prstGeom>
-                    <a:noFill/>
-                    <a:ln>
-                      <a:noFill/>
-                    </a:ln>
                   </pic:spPr>
                 </pic:pic>
               </a:graphicData>
@@ -1604,22 +1823,193 @@
         </w:drawing>
       </w:r>
       <w:r>
+        <w:drawing>
+          <wp:anchor distT="0" distB="0" distL="114300" distR="114300" simplePos="0" relativeHeight="251702272" behindDoc="0" locked="0" layoutInCell="1" allowOverlap="1" wp14:anchorId="15093BD5" wp14:editId="70C7A8A2">
+            <wp:simplePos x="0" y="0"/>
+            <wp:positionH relativeFrom="margin">
+              <wp:posOffset>0</wp:posOffset>
+            </wp:positionH>
+            <wp:positionV relativeFrom="paragraph">
+              <wp:posOffset>5438313</wp:posOffset>
+            </wp:positionV>
+            <wp:extent cx="4686795" cy="2636322"/>
+            <wp:effectExtent l="0" t="0" r="0" b="0"/>
+            <wp:wrapNone/>
+            <wp:docPr id="33" name="Image 33"/>
+            <wp:cNvGraphicFramePr>
+              <a:graphicFrameLocks xmlns:a="http://schemas.openxmlformats.org/drawingml/2006/main" noChangeAspect="1"/>
+            </wp:cNvGraphicFramePr>
+            <a:graphic xmlns:a="http://schemas.openxmlformats.org/drawingml/2006/main">
+              <a:graphicData uri="http://schemas.openxmlformats.org/drawingml/2006/picture">
+                <pic:pic xmlns:pic="http://schemas.openxmlformats.org/drawingml/2006/picture">
+                  <pic:nvPicPr>
+                    <pic:cNvPr id="1" name=""/>
+                    <pic:cNvPicPr/>
+                  </pic:nvPicPr>
+                  <pic:blipFill>
+                    <a:blip r:embed="rId21" cstate="print">
+                      <a:extLst>
+                        <a:ext uri="{28A0092B-C50C-407E-A947-70E740481C1C}">
+                          <a14:useLocalDpi xmlns:a14="http://schemas.microsoft.com/office/drawing/2010/main" val="0"/>
+                        </a:ext>
+                      </a:extLst>
+                    </a:blip>
+                    <a:stretch>
+                      <a:fillRect/>
+                    </a:stretch>
+                  </pic:blipFill>
+                  <pic:spPr>
+                    <a:xfrm>
+                      <a:off x="0" y="0"/>
+                      <a:ext cx="4686795" cy="2636322"/>
+                    </a:xfrm>
+                    <a:prstGeom prst="rect">
+                      <a:avLst/>
+                    </a:prstGeom>
+                  </pic:spPr>
+                </pic:pic>
+              </a:graphicData>
+            </a:graphic>
+            <wp14:sizeRelH relativeFrom="margin">
+              <wp14:pctWidth>0</wp14:pctWidth>
+            </wp14:sizeRelH>
+            <wp14:sizeRelV relativeFrom="margin">
+              <wp14:pctHeight>0</wp14:pctHeight>
+            </wp14:sizeRelV>
+          </wp:anchor>
+        </w:drawing>
+      </w:r>
+      <w:r>
+        <w:drawing>
+          <wp:anchor distT="0" distB="0" distL="114300" distR="114300" simplePos="0" relativeHeight="251700224" behindDoc="0" locked="0" layoutInCell="1" allowOverlap="1" wp14:anchorId="59D7A91E" wp14:editId="2583A319">
+            <wp:simplePos x="0" y="0"/>
+            <wp:positionH relativeFrom="margin">
+              <wp:align>left</wp:align>
+            </wp:positionH>
+            <wp:positionV relativeFrom="paragraph">
+              <wp:posOffset>1223159</wp:posOffset>
+            </wp:positionV>
+            <wp:extent cx="4750130" cy="2671948"/>
+            <wp:effectExtent l="0" t="0" r="0" b="0"/>
+            <wp:wrapNone/>
+            <wp:docPr id="31" name="Image 31"/>
+            <wp:cNvGraphicFramePr>
+              <a:graphicFrameLocks xmlns:a="http://schemas.openxmlformats.org/drawingml/2006/main" noChangeAspect="1"/>
+            </wp:cNvGraphicFramePr>
+            <a:graphic xmlns:a="http://schemas.openxmlformats.org/drawingml/2006/main">
+              <a:graphicData uri="http://schemas.openxmlformats.org/drawingml/2006/picture">
+                <pic:pic xmlns:pic="http://schemas.openxmlformats.org/drawingml/2006/picture">
+                  <pic:nvPicPr>
+                    <pic:cNvPr id="1" name=""/>
+                    <pic:cNvPicPr/>
+                  </pic:nvPicPr>
+                  <pic:blipFill>
+                    <a:blip r:embed="rId22" cstate="print">
+                      <a:extLst>
+                        <a:ext uri="{28A0092B-C50C-407E-A947-70E740481C1C}">
+                          <a14:useLocalDpi xmlns:a14="http://schemas.microsoft.com/office/drawing/2010/main" val="0"/>
+                        </a:ext>
+                      </a:extLst>
+                    </a:blip>
+                    <a:stretch>
+                      <a:fillRect/>
+                    </a:stretch>
+                  </pic:blipFill>
+                  <pic:spPr>
+                    <a:xfrm>
+                      <a:off x="0" y="0"/>
+                      <a:ext cx="4750130" cy="2671948"/>
+                    </a:xfrm>
+                    <a:prstGeom prst="rect">
+                      <a:avLst/>
+                    </a:prstGeom>
+                  </pic:spPr>
+                </pic:pic>
+              </a:graphicData>
+            </a:graphic>
+            <wp14:sizeRelH relativeFrom="margin">
+              <wp14:pctWidth>0</wp14:pctWidth>
+            </wp14:sizeRelH>
+            <wp14:sizeRelV relativeFrom="margin">
+              <wp14:pctHeight>0</wp14:pctHeight>
+            </wp14:sizeRelV>
+          </wp:anchor>
+        </w:drawing>
+      </w:r>
+      <w:r>
+        <w:drawing>
+          <wp:anchor distT="0" distB="0" distL="114300" distR="114300" simplePos="0" relativeHeight="251699200" behindDoc="0" locked="0" layoutInCell="1" allowOverlap="1" wp14:anchorId="50533481" wp14:editId="518559DB">
+            <wp:simplePos x="0" y="0"/>
+            <wp:positionH relativeFrom="margin">
+              <wp:posOffset>5114711</wp:posOffset>
+            </wp:positionH>
+            <wp:positionV relativeFrom="paragraph">
+              <wp:posOffset>1209889</wp:posOffset>
+            </wp:positionV>
+            <wp:extent cx="1194243" cy="2647065"/>
+            <wp:effectExtent l="0" t="0" r="6350" b="1270"/>
+            <wp:wrapNone/>
+            <wp:docPr id="30" name="Image 30"/>
+            <wp:cNvGraphicFramePr>
+              <a:graphicFrameLocks xmlns:a="http://schemas.openxmlformats.org/drawingml/2006/main" noChangeAspect="1"/>
+            </wp:cNvGraphicFramePr>
+            <a:graphic xmlns:a="http://schemas.openxmlformats.org/drawingml/2006/main">
+              <a:graphicData uri="http://schemas.openxmlformats.org/drawingml/2006/picture">
+                <pic:pic xmlns:pic="http://schemas.openxmlformats.org/drawingml/2006/picture">
+                  <pic:nvPicPr>
+                    <pic:cNvPr id="1" name=""/>
+                    <pic:cNvPicPr/>
+                  </pic:nvPicPr>
+                  <pic:blipFill>
+                    <a:blip r:embed="rId23" cstate="print">
+                      <a:extLst>
+                        <a:ext uri="{28A0092B-C50C-407E-A947-70E740481C1C}">
+                          <a14:useLocalDpi xmlns:a14="http://schemas.microsoft.com/office/drawing/2010/main" val="0"/>
+                        </a:ext>
+                      </a:extLst>
+                    </a:blip>
+                    <a:stretch>
+                      <a:fillRect/>
+                    </a:stretch>
+                  </pic:blipFill>
+                  <pic:spPr>
+                    <a:xfrm>
+                      <a:off x="0" y="0"/>
+                      <a:ext cx="1194243" cy="2647065"/>
+                    </a:xfrm>
+                    <a:prstGeom prst="rect">
+                      <a:avLst/>
+                    </a:prstGeom>
+                  </pic:spPr>
+                </pic:pic>
+              </a:graphicData>
+            </a:graphic>
+            <wp14:sizeRelH relativeFrom="page">
+              <wp14:pctWidth>0</wp14:pctWidth>
+            </wp14:sizeRelH>
+            <wp14:sizeRelV relativeFrom="page">
+              <wp14:pctHeight>0</wp14:pctHeight>
+            </wp14:sizeRelV>
+          </wp:anchor>
+        </w:drawing>
+      </w:r>
+      <w:r>
         <w:rPr>
           <w:noProof/>
         </w:rPr>
         <mc:AlternateContent>
           <mc:Choice Requires="wps">
             <w:drawing>
-              <wp:anchor distT="45720" distB="45720" distL="114300" distR="114300" simplePos="0" relativeHeight="251674624" behindDoc="0" locked="0" layoutInCell="1" allowOverlap="1" wp14:anchorId="6F601E53" wp14:editId="4F0C7CB1">
+              <wp:anchor distT="45720" distB="45720" distL="114300" distR="114300" simplePos="0" relativeHeight="251674624" behindDoc="0" locked="0" layoutInCell="1" allowOverlap="1" wp14:anchorId="6F601E53" wp14:editId="391EF71C">
                 <wp:simplePos x="0" y="0"/>
                 <wp:positionH relativeFrom="margin">
-                  <wp:posOffset>2552065</wp:posOffset>
+                  <wp:align>right</wp:align>
                 </wp:positionH>
                 <wp:positionV relativeFrom="paragraph">
-                  <wp:posOffset>2553501</wp:posOffset>
+                  <wp:posOffset>14234</wp:posOffset>
                 </wp:positionV>
-                <wp:extent cx="2360930" cy="1404620"/>
-                <wp:effectExtent l="0" t="0" r="3810" b="8890"/>
+                <wp:extent cx="5949538" cy="1404620"/>
+                <wp:effectExtent l="0" t="0" r="0" b="4445"/>
                 <wp:wrapNone/>
                 <wp:docPr id="10" name="Zone de texte 10"/>
                 <wp:cNvGraphicFramePr>
@@ -1634,7 +2024,7 @@
                       <wps:spPr bwMode="auto">
                         <a:xfrm>
                           <a:off x="0" y="0"/>
-                          <a:ext cx="2360930" cy="1404620"/>
+                          <a:ext cx="5949538" cy="1404620"/>
                         </a:xfrm>
                         <a:prstGeom prst="rect">
                           <a:avLst/>
@@ -1669,7 +2059,7 @@
                                 <w:sz w:val="28"/>
                                 <w:szCs w:val="28"/>
                               </w:rPr>
-                              <w:t>Page</w:t>
+                              <w:t>Bouton</w:t>
                             </w:r>
                             <w:r>
                               <w:rPr>
@@ -1692,7 +2082,13 @@
                               <w:rPr>
                                 <w:rFonts w:ascii="Poppins" w:hAnsi="Poppins" w:cs="Poppins"/>
                               </w:rPr>
-                              <w:t xml:space="preserve">Sur cette page, l’utilisateur pourra </w:t>
+                              <w:t>En appuyant sur la loupe</w:t>
+                            </w:r>
+                            <w:r>
+                              <w:rPr>
+                                <w:rFonts w:ascii="Poppins" w:hAnsi="Poppins" w:cs="Poppins"/>
+                              </w:rPr>
+                              <w:t xml:space="preserve">, l’utilisateur pourra </w:t>
                             </w:r>
                             <w:r>
                               <w:rPr>
@@ -1716,7 +2112,7 @@
                   </a:graphicData>
                 </a:graphic>
                 <wp14:sizeRelH relativeFrom="margin">
-                  <wp14:pctWidth>40000</wp14:pctWidth>
+                  <wp14:pctWidth>0</wp14:pctWidth>
                 </wp14:sizeRelH>
                 <wp14:sizeRelV relativeFrom="margin">
                   <wp14:pctHeight>20000</wp14:pctHeight>
@@ -1726,7 +2122,7 @@
           </mc:Choice>
           <mc:Fallback>
             <w:pict>
-              <v:shape w14:anchorId="6F601E53" id="Zone de texte 10" o:spid="_x0000_s1031" type="#_x0000_t202" style="position:absolute;margin-left:200.95pt;margin-top:201.05pt;width:185.9pt;height:110.6pt;z-index:251674624;visibility:visible;mso-wrap-style:square;mso-width-percent:400;mso-height-percent:200;mso-wrap-distance-left:9pt;mso-wrap-distance-top:3.6pt;mso-wrap-distance-right:9pt;mso-wrap-distance-bottom:3.6pt;mso-position-horizontal:absolute;mso-position-horizontal-relative:margin;mso-position-vertical:absolute;mso-position-vertical-relative:text;mso-width-percent:400;mso-height-percent:200;mso-width-relative:margin;mso-height-relative:margin;v-text-anchor:top" o:gfxdata="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" stroked="f">
+              <v:shape w14:anchorId="6F601E53" id="Zone de texte 10" o:spid="_x0000_s1031" type="#_x0000_t202" style="position:absolute;margin-left:417.25pt;margin-top:1.1pt;width:468.45pt;height:110.6pt;z-index:251674624;visibility:visible;mso-wrap-style:square;mso-width-percent:0;mso-height-percent:200;mso-wrap-distance-left:9pt;mso-wrap-distance-top:3.6pt;mso-wrap-distance-right:9pt;mso-wrap-distance-bottom:3.6pt;mso-position-horizontal:right;mso-position-horizontal-relative:margin;mso-position-vertical:absolute;mso-position-vertical-relative:text;mso-width-percent:0;mso-height-percent:200;mso-width-relative:margin;mso-height-relative:margin;v-text-anchor:top" o:gfxdata="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" stroked="f">
                 <v:textbox style="mso-fit-shape-to-text:t">
                   <w:txbxContent>
                     <w:p>
@@ -1747,7 +2143,7 @@
                           <w:sz w:val="28"/>
                           <w:szCs w:val="28"/>
                         </w:rPr>
-                        <w:t>Page</w:t>
+                        <w:t>Bouton</w:t>
                       </w:r>
                       <w:r>
                         <w:rPr>
@@ -1770,7 +2166,13 @@
                         <w:rPr>
                           <w:rFonts w:ascii="Poppins" w:hAnsi="Poppins" w:cs="Poppins"/>
                         </w:rPr>
-                        <w:t xml:space="preserve">Sur cette page, l’utilisateur pourra </w:t>
+                        <w:t>En appuyant sur la loupe</w:t>
+                      </w:r>
+                      <w:r>
+                        <w:rPr>
+                          <w:rFonts w:ascii="Poppins" w:hAnsi="Poppins" w:cs="Poppins"/>
+                        </w:rPr>
+                        <w:t xml:space="preserve">, l’utilisateur pourra </w:t>
                       </w:r>
                       <w:r>
                         <w:rPr>
@@ -1794,73 +2196,6 @@
         </mc:AlternateContent>
       </w:r>
       <w:r>
-        <w:rPr>
-          <w:noProof/>
-        </w:rPr>
-        <w:drawing>
-          <wp:anchor distT="0" distB="0" distL="114300" distR="114300" simplePos="0" relativeHeight="251678720" behindDoc="0" locked="0" layoutInCell="1" allowOverlap="1" wp14:anchorId="0D6139A5" wp14:editId="135C32E1">
-            <wp:simplePos x="0" y="0"/>
-            <wp:positionH relativeFrom="margin">
-              <wp:posOffset>655320</wp:posOffset>
-            </wp:positionH>
-            <wp:positionV relativeFrom="paragraph">
-              <wp:posOffset>2147101</wp:posOffset>
-            </wp:positionV>
-            <wp:extent cx="1098351" cy="2305878"/>
-            <wp:effectExtent l="0" t="0" r="6985" b="0"/>
-            <wp:wrapNone/>
-            <wp:docPr id="17" name="Image 17"/>
-            <wp:cNvGraphicFramePr>
-              <a:graphicFrameLocks xmlns:a="http://schemas.openxmlformats.org/drawingml/2006/main" noChangeAspect="1"/>
-            </wp:cNvGraphicFramePr>
-            <a:graphic xmlns:a="http://schemas.openxmlformats.org/drawingml/2006/main">
-              <a:graphicData uri="http://schemas.openxmlformats.org/drawingml/2006/picture">
-                <pic:pic xmlns:pic="http://schemas.openxmlformats.org/drawingml/2006/picture">
-                  <pic:nvPicPr>
-                    <pic:cNvPr id="0" name="Picture 5"/>
-                    <pic:cNvPicPr>
-                      <a:picLocks noChangeAspect="1" noChangeArrowheads="1"/>
-                    </pic:cNvPicPr>
-                  </pic:nvPicPr>
-                  <pic:blipFill>
-                    <a:blip r:embed="rId16" cstate="print">
-                      <a:extLst>
-                        <a:ext uri="{28A0092B-C50C-407E-A947-70E740481C1C}">
-                          <a14:useLocalDpi xmlns:a14="http://schemas.microsoft.com/office/drawing/2010/main" val="0"/>
-                        </a:ext>
-                      </a:extLst>
-                    </a:blip>
-                    <a:srcRect/>
-                    <a:stretch>
-                      <a:fillRect/>
-                    </a:stretch>
-                  </pic:blipFill>
-                  <pic:spPr bwMode="auto">
-                    <a:xfrm>
-                      <a:off x="0" y="0"/>
-                      <a:ext cx="1098351" cy="2305878"/>
-                    </a:xfrm>
-                    <a:prstGeom prst="rect">
-                      <a:avLst/>
-                    </a:prstGeom>
-                    <a:noFill/>
-                    <a:ln>
-                      <a:noFill/>
-                    </a:ln>
-                  </pic:spPr>
-                </pic:pic>
-              </a:graphicData>
-            </a:graphic>
-            <wp14:sizeRelH relativeFrom="margin">
-              <wp14:pctWidth>0</wp14:pctWidth>
-            </wp14:sizeRelH>
-            <wp14:sizeRelV relativeFrom="margin">
-              <wp14:pctHeight>0</wp14:pctHeight>
-            </wp14:sizeRelV>
-          </wp:anchor>
-        </w:drawing>
-      </w:r>
-      <w:r>
         <w:br w:type="page"/>
       </w:r>
     </w:p>
@@ -1873,18 +2208,18 @@
         <mc:AlternateContent>
           <mc:Choice Requires="wps">
             <w:drawing>
-              <wp:anchor distT="45720" distB="45720" distL="114300" distR="114300" simplePos="0" relativeHeight="251682816" behindDoc="0" locked="0" layoutInCell="1" allowOverlap="1" wp14:anchorId="45D4998D" wp14:editId="2BF164B5">
+              <wp:anchor distT="45720" distB="45720" distL="114300" distR="114300" simplePos="0" relativeHeight="251684864" behindDoc="0" locked="0" layoutInCell="1" allowOverlap="1" wp14:anchorId="194040C4" wp14:editId="60A7F7A2">
                 <wp:simplePos x="0" y="0"/>
                 <wp:positionH relativeFrom="margin">
-                  <wp:posOffset>2592705</wp:posOffset>
+                  <wp:align>right</wp:align>
                 </wp:positionH>
                 <wp:positionV relativeFrom="paragraph">
-                  <wp:posOffset>258123</wp:posOffset>
+                  <wp:posOffset>14184</wp:posOffset>
                 </wp:positionV>
-                <wp:extent cx="2360930" cy="1404620"/>
-                <wp:effectExtent l="0" t="0" r="3810" b="0"/>
+                <wp:extent cx="5949538" cy="1404620"/>
+                <wp:effectExtent l="0" t="0" r="0" b="4445"/>
                 <wp:wrapNone/>
-                <wp:docPr id="19" name="Zone de texte 2"/>
+                <wp:docPr id="20" name="Zone de texte 20"/>
                 <wp:cNvGraphicFramePr>
                   <a:graphicFrameLocks xmlns:a="http://schemas.openxmlformats.org/drawingml/2006/main"/>
                 </wp:cNvGraphicFramePr>
@@ -1897,7 +2232,7 @@
                       <wps:spPr bwMode="auto">
                         <a:xfrm>
                           <a:off x="0" y="0"/>
-                          <a:ext cx="2360930" cy="1404620"/>
+                          <a:ext cx="5949538" cy="1404620"/>
                         </a:xfrm>
                         <a:prstGeom prst="rect">
                           <a:avLst/>
@@ -1932,7 +2267,7 @@
                                 <w:sz w:val="28"/>
                                 <w:szCs w:val="28"/>
                               </w:rPr>
-                              <w:t xml:space="preserve">Page de </w:t>
+                              <w:t xml:space="preserve">Page </w:t>
                             </w:r>
                             <w:r>
                               <w:rPr>
@@ -1942,7 +2277,7 @@
                                 <w:sz w:val="28"/>
                                 <w:szCs w:val="28"/>
                               </w:rPr>
-                              <w:t>gestion des utilisateurs</w:t>
+                              <w:t>détails de cocktails</w:t>
                             </w:r>
                           </w:p>
                           <w:p>
@@ -1955,25 +2290,49 @@
                               <w:rPr>
                                 <w:rFonts w:ascii="Poppins" w:hAnsi="Poppins" w:cs="Poppins"/>
                               </w:rPr>
-                              <w:t xml:space="preserve">Cette page ne s’affiche que si l’utilisateur </w:t>
+                              <w:t>En cliquant sur un cocktail</w:t>
                             </w:r>
                             <w:r>
                               <w:rPr>
                                 <w:rFonts w:ascii="Poppins" w:hAnsi="Poppins" w:cs="Poppins"/>
                               </w:rPr>
-                              <w:t>est un administrateur. Elle permet d’ajouter</w:t>
+                              <w:t>,</w:t>
                             </w:r>
                             <w:r>
                               <w:rPr>
                                 <w:rFonts w:ascii="Poppins" w:hAnsi="Poppins" w:cs="Poppins"/>
                               </w:rPr>
-                              <w:t xml:space="preserve"> un utilisateur, de modifier en appuyant sur un utilisateur ou de supprimer en appuyant</w:t>
+                              <w:t xml:space="preserve"> ce popup va s’afficher.</w:t>
                             </w:r>
                             <w:r>
                               <w:rPr>
                                 <w:rFonts w:ascii="Poppins" w:hAnsi="Poppins" w:cs="Poppins"/>
                               </w:rPr>
                               <w:t xml:space="preserve"> </w:t>
+                            </w:r>
+                            <w:r>
+                              <w:rPr>
+                                <w:rFonts w:ascii="Poppins" w:hAnsi="Poppins" w:cs="Poppins"/>
+                              </w:rPr>
+                              <w:t>L’utilisateur</w:t>
+                            </w:r>
+                            <w:r>
+                              <w:rPr>
+                                <w:rFonts w:ascii="Poppins" w:hAnsi="Poppins" w:cs="Poppins"/>
+                              </w:rPr>
+                              <w:t xml:space="preserve"> pourra </w:t>
+                            </w:r>
+                            <w:r>
+                              <w:rPr>
+                                <w:rFonts w:ascii="Poppins" w:hAnsi="Poppins" w:cs="Poppins"/>
+                              </w:rPr>
+                              <w:t>voir une description du cocktail, les ingrédients nécessaires, ajouter le cocktail dans les favoris et lancer la conception du drink</w:t>
+                            </w:r>
+                            <w:r>
+                              <w:rPr>
+                                <w:rFonts w:ascii="Poppins" w:hAnsi="Poppins" w:cs="Poppins"/>
+                              </w:rPr>
+                              <w:t>.</w:t>
                             </w:r>
                           </w:p>
                         </w:txbxContent>
@@ -1985,7 +2344,7 @@
                   </a:graphicData>
                 </a:graphic>
                 <wp14:sizeRelH relativeFrom="margin">
-                  <wp14:pctWidth>40000</wp14:pctWidth>
+                  <wp14:pctWidth>0</wp14:pctWidth>
                 </wp14:sizeRelH>
                 <wp14:sizeRelV relativeFrom="margin">
                   <wp14:pctHeight>20000</wp14:pctHeight>
@@ -1995,7 +2354,7 @@
           </mc:Choice>
           <mc:Fallback>
             <w:pict>
-              <v:shape w14:anchorId="45D4998D" id="_x0000_s1032" type="#_x0000_t202" style="position:absolute;margin-left:204.15pt;margin-top:20.3pt;width:185.9pt;height:110.6pt;z-index:251682816;visibility:visible;mso-wrap-style:square;mso-width-percent:400;mso-height-percent:200;mso-wrap-distance-left:9pt;mso-wrap-distance-top:3.6pt;mso-wrap-distance-right:9pt;mso-wrap-distance-bottom:3.6pt;mso-position-horizontal:absolute;mso-position-horizontal-relative:margin;mso-position-vertical:absolute;mso-position-vertical-relative:text;mso-width-percent:400;mso-height-percent:200;mso-width-relative:margin;mso-height-relative:margin;v-text-anchor:top" o:gfxdata="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" stroked="f">
+              <v:shape w14:anchorId="194040C4" id="Zone de texte 20" o:spid="_x0000_s1032" type="#_x0000_t202" style="position:absolute;margin-left:417.25pt;margin-top:1.1pt;width:468.45pt;height:110.6pt;z-index:251684864;visibility:visible;mso-wrap-style:square;mso-width-percent:0;mso-height-percent:200;mso-wrap-distance-left:9pt;mso-wrap-distance-top:3.6pt;mso-wrap-distance-right:9pt;mso-wrap-distance-bottom:3.6pt;mso-position-horizontal:right;mso-position-horizontal-relative:margin;mso-position-vertical:absolute;mso-position-vertical-relative:text;mso-width-percent:0;mso-height-percent:200;mso-width-relative:margin;mso-height-relative:margin;v-text-anchor:top" o:gfxdata="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" stroked="f">
                 <v:textbox style="mso-fit-shape-to-text:t">
                   <w:txbxContent>
                     <w:p>
@@ -2016,7 +2375,7 @@
                           <w:sz w:val="28"/>
                           <w:szCs w:val="28"/>
                         </w:rPr>
-                        <w:t xml:space="preserve">Page de </w:t>
+                        <w:t xml:space="preserve">Page </w:t>
                       </w:r>
                       <w:r>
                         <w:rPr>
@@ -2026,7 +2385,7 @@
                           <w:sz w:val="28"/>
                           <w:szCs w:val="28"/>
                         </w:rPr>
-                        <w:t>gestion des utilisateurs</w:t>
+                        <w:t>détails de cocktails</w:t>
                       </w:r>
                     </w:p>
                     <w:p>
@@ -2039,25 +2398,49 @@
                         <w:rPr>
                           <w:rFonts w:ascii="Poppins" w:hAnsi="Poppins" w:cs="Poppins"/>
                         </w:rPr>
-                        <w:t xml:space="preserve">Cette page ne s’affiche que si l’utilisateur </w:t>
+                        <w:t>En cliquant sur un cocktail</w:t>
                       </w:r>
                       <w:r>
                         <w:rPr>
                           <w:rFonts w:ascii="Poppins" w:hAnsi="Poppins" w:cs="Poppins"/>
                         </w:rPr>
-                        <w:t>est un administrateur. Elle permet d’ajouter</w:t>
+                        <w:t>,</w:t>
                       </w:r>
                       <w:r>
                         <w:rPr>
                           <w:rFonts w:ascii="Poppins" w:hAnsi="Poppins" w:cs="Poppins"/>
                         </w:rPr>
-                        <w:t xml:space="preserve"> un utilisateur, de modifier en appuyant sur un utilisateur ou de supprimer en appuyant</w:t>
+                        <w:t xml:space="preserve"> ce popup va s’afficher.</w:t>
                       </w:r>
                       <w:r>
                         <w:rPr>
                           <w:rFonts w:ascii="Poppins" w:hAnsi="Poppins" w:cs="Poppins"/>
                         </w:rPr>
                         <w:t xml:space="preserve"> </w:t>
+                      </w:r>
+                      <w:r>
+                        <w:rPr>
+                          <w:rFonts w:ascii="Poppins" w:hAnsi="Poppins" w:cs="Poppins"/>
+                        </w:rPr>
+                        <w:t>L’utilisateur</w:t>
+                      </w:r>
+                      <w:r>
+                        <w:rPr>
+                          <w:rFonts w:ascii="Poppins" w:hAnsi="Poppins" w:cs="Poppins"/>
+                        </w:rPr>
+                        <w:t xml:space="preserve"> pourra </w:t>
+                      </w:r>
+                      <w:r>
+                        <w:rPr>
+                          <w:rFonts w:ascii="Poppins" w:hAnsi="Poppins" w:cs="Poppins"/>
+                        </w:rPr>
+                        <w:t>voir une description du cocktail, les ingrédients nécessaires, ajouter le cocktail dans les favoris et lancer la conception du drink</w:t>
+                      </w:r>
+                      <w:r>
+                        <w:rPr>
+                          <w:rFonts w:ascii="Poppins" w:hAnsi="Poppins" w:cs="Poppins"/>
+                        </w:rPr>
+                        <w:t>.</w:t>
                       </w:r>
                     </w:p>
                   </w:txbxContent>
@@ -2069,24 +2452,24 @@
         </mc:AlternateContent>
       </w:r>
     </w:p>
+    <w:p/>
+    <w:p/>
+    <w:p/>
     <w:p>
       <w:r>
-        <w:rPr>
-          <w:noProof/>
-        </w:rPr>
         <w:drawing>
-          <wp:anchor distT="0" distB="0" distL="114300" distR="114300" simplePos="0" relativeHeight="251687936" behindDoc="0" locked="0" layoutInCell="1" allowOverlap="1" wp14:anchorId="2C1DB467" wp14:editId="4A077C43">
+          <wp:anchor distT="0" distB="0" distL="114300" distR="114300" simplePos="0" relativeHeight="251710464" behindDoc="0" locked="0" layoutInCell="1" allowOverlap="1" wp14:anchorId="00C46F27" wp14:editId="1D85AA5D">
             <wp:simplePos x="0" y="0"/>
             <wp:positionH relativeFrom="margin">
-              <wp:posOffset>826135</wp:posOffset>
+              <wp:posOffset>5070764</wp:posOffset>
             </wp:positionH>
             <wp:positionV relativeFrom="paragraph">
-              <wp:posOffset>26975</wp:posOffset>
+              <wp:posOffset>4545916</wp:posOffset>
             </wp:positionV>
-            <wp:extent cx="1110725" cy="2333549"/>
-            <wp:effectExtent l="0" t="0" r="0" b="0"/>
+            <wp:extent cx="1223158" cy="2685436"/>
+            <wp:effectExtent l="0" t="0" r="0" b="635"/>
             <wp:wrapNone/>
-            <wp:docPr id="25" name="Image 25"/>
+            <wp:docPr id="39" name="Image 39"/>
             <wp:cNvGraphicFramePr>
               <a:graphicFrameLocks xmlns:a="http://schemas.openxmlformats.org/drawingml/2006/main" noChangeAspect="1"/>
             </wp:cNvGraphicFramePr>
@@ -2094,36 +2477,29 @@
               <a:graphicData uri="http://schemas.openxmlformats.org/drawingml/2006/picture">
                 <pic:pic xmlns:pic="http://schemas.openxmlformats.org/drawingml/2006/picture">
                   <pic:nvPicPr>
-                    <pic:cNvPr id="0" name="Picture 7"/>
-                    <pic:cNvPicPr>
-                      <a:picLocks noChangeAspect="1" noChangeArrowheads="1"/>
-                    </pic:cNvPicPr>
+                    <pic:cNvPr id="1" name=""/>
+                    <pic:cNvPicPr/>
                   </pic:nvPicPr>
                   <pic:blipFill>
-                    <a:blip r:embed="rId17" cstate="print">
+                    <a:blip r:embed="rId24" cstate="print">
                       <a:extLst>
                         <a:ext uri="{28A0092B-C50C-407E-A947-70E740481C1C}">
                           <a14:useLocalDpi xmlns:a14="http://schemas.microsoft.com/office/drawing/2010/main" val="0"/>
                         </a:ext>
                       </a:extLst>
                     </a:blip>
-                    <a:srcRect/>
                     <a:stretch>
                       <a:fillRect/>
                     </a:stretch>
                   </pic:blipFill>
-                  <pic:spPr bwMode="auto">
+                  <pic:spPr>
                     <a:xfrm>
                       <a:off x="0" y="0"/>
-                      <a:ext cx="1110725" cy="2333549"/>
+                      <a:ext cx="1225025" cy="2689535"/>
                     </a:xfrm>
                     <a:prstGeom prst="rect">
                       <a:avLst/>
                     </a:prstGeom>
-                    <a:noFill/>
-                    <a:ln>
-                      <a:noFill/>
-                    </a:ln>
                   </pic:spPr>
                 </pic:pic>
               </a:graphicData>
@@ -2137,9 +2513,63 @@
           </wp:anchor>
         </w:drawing>
       </w:r>
-    </w:p>
-    <w:p/>
-    <w:p>
+      <w:r>
+        <w:drawing>
+          <wp:anchor distT="0" distB="0" distL="114300" distR="114300" simplePos="0" relativeHeight="251711488" behindDoc="0" locked="0" layoutInCell="1" allowOverlap="1" wp14:anchorId="17BB5E2A" wp14:editId="455971B5">
+            <wp:simplePos x="0" y="0"/>
+            <wp:positionH relativeFrom="margin">
+              <wp:align>left</wp:align>
+            </wp:positionH>
+            <wp:positionV relativeFrom="paragraph">
+              <wp:posOffset>4545917</wp:posOffset>
+            </wp:positionV>
+            <wp:extent cx="4791075" cy="2694980"/>
+            <wp:effectExtent l="0" t="0" r="0" b="0"/>
+            <wp:wrapNone/>
+            <wp:docPr id="41" name="Image 41"/>
+            <wp:cNvGraphicFramePr>
+              <a:graphicFrameLocks xmlns:a="http://schemas.openxmlformats.org/drawingml/2006/main" noChangeAspect="1"/>
+            </wp:cNvGraphicFramePr>
+            <a:graphic xmlns:a="http://schemas.openxmlformats.org/drawingml/2006/main">
+              <a:graphicData uri="http://schemas.openxmlformats.org/drawingml/2006/picture">
+                <pic:pic xmlns:pic="http://schemas.openxmlformats.org/drawingml/2006/picture">
+                  <pic:nvPicPr>
+                    <pic:cNvPr id="1" name=""/>
+                    <pic:cNvPicPr/>
+                  </pic:nvPicPr>
+                  <pic:blipFill>
+                    <a:blip r:embed="rId25" cstate="print">
+                      <a:extLst>
+                        <a:ext uri="{28A0092B-C50C-407E-A947-70E740481C1C}">
+                          <a14:useLocalDpi xmlns:a14="http://schemas.microsoft.com/office/drawing/2010/main" val="0"/>
+                        </a:ext>
+                      </a:extLst>
+                    </a:blip>
+                    <a:stretch>
+                      <a:fillRect/>
+                    </a:stretch>
+                  </pic:blipFill>
+                  <pic:spPr>
+                    <a:xfrm>
+                      <a:off x="0" y="0"/>
+                      <a:ext cx="4791075" cy="2694980"/>
+                    </a:xfrm>
+                    <a:prstGeom prst="rect">
+                      <a:avLst/>
+                    </a:prstGeom>
+                  </pic:spPr>
+                </pic:pic>
+              </a:graphicData>
+            </a:graphic>
+            <wp14:sizeRelH relativeFrom="margin">
+              <wp14:pctWidth>0</wp14:pctWidth>
+            </wp14:sizeRelH>
+            <wp14:sizeRelV relativeFrom="margin">
+              <wp14:pctHeight>0</wp14:pctHeight>
+            </wp14:sizeRelV>
+          </wp:anchor>
+        </w:drawing>
+      </w:r>
       <w:r>
         <w:rPr>
           <w:noProof/>
@@ -2147,18 +2577,18 @@
         <mc:AlternateContent>
           <mc:Choice Requires="wps">
             <w:drawing>
-              <wp:anchor distT="45720" distB="45720" distL="114300" distR="114300" simplePos="0" relativeHeight="251684864" behindDoc="0" locked="0" layoutInCell="1" allowOverlap="1" wp14:anchorId="194040C4" wp14:editId="3D6004B9">
+              <wp:anchor distT="45720" distB="45720" distL="114300" distR="114300" simplePos="0" relativeHeight="251709440" behindDoc="0" locked="0" layoutInCell="1" allowOverlap="1" wp14:anchorId="7876EDD1" wp14:editId="372CB0C9">
                 <wp:simplePos x="0" y="0"/>
                 <wp:positionH relativeFrom="margin">
-                  <wp:posOffset>2724150</wp:posOffset>
+                  <wp:align>right</wp:align>
                 </wp:positionH>
                 <wp:positionV relativeFrom="paragraph">
-                  <wp:posOffset>2222071</wp:posOffset>
+                  <wp:posOffset>3298957</wp:posOffset>
                 </wp:positionV>
-                <wp:extent cx="2360930" cy="1404620"/>
-                <wp:effectExtent l="0" t="0" r="3810" b="0"/>
+                <wp:extent cx="5949315" cy="1404620"/>
+                <wp:effectExtent l="0" t="0" r="0" b="4445"/>
                 <wp:wrapNone/>
-                <wp:docPr id="20" name="Zone de texte 20"/>
+                <wp:docPr id="21" name="Zone de texte 21"/>
                 <wp:cNvGraphicFramePr>
                   <a:graphicFrameLocks xmlns:a="http://schemas.openxmlformats.org/drawingml/2006/main"/>
                 </wp:cNvGraphicFramePr>
@@ -2171,7 +2601,7 @@
                       <wps:spPr bwMode="auto">
                         <a:xfrm>
                           <a:off x="0" y="0"/>
-                          <a:ext cx="2360930" cy="1404620"/>
+                          <a:ext cx="5949315" cy="1404620"/>
                         </a:xfrm>
                         <a:prstGeom prst="rect">
                           <a:avLst/>
@@ -2216,7 +2646,7 @@
                                 <w:sz w:val="28"/>
                                 <w:szCs w:val="28"/>
                               </w:rPr>
-                              <w:t>détails de cocktails</w:t>
+                              <w:t>de mon compte</w:t>
                             </w:r>
                           </w:p>
                           <w:p>
@@ -2229,19 +2659,7 @@
                               <w:rPr>
                                 <w:rFonts w:ascii="Poppins" w:hAnsi="Poppins" w:cs="Poppins"/>
                               </w:rPr>
-                              <w:t xml:space="preserve">Sur cette page, l’utilisateur pourra </w:t>
-                            </w:r>
-                            <w:r>
-                              <w:rPr>
-                                <w:rFonts w:ascii="Poppins" w:hAnsi="Poppins" w:cs="Poppins"/>
-                              </w:rPr>
-                              <w:t>voir une description du cocktail, les ingrédients nécessaires, ajouter le cocktail dans les favoris et lancer la conception du drink</w:t>
-                            </w:r>
-                            <w:r>
-                              <w:rPr>
-                                <w:rFonts w:ascii="Poppins" w:hAnsi="Poppins" w:cs="Poppins"/>
-                              </w:rPr>
-                              <w:t>.</w:t>
+                              <w:t>Sur cette page, l’utilisateur pourra visualiser et modifier ces informations en lien avec son compte.</w:t>
                             </w:r>
                           </w:p>
                         </w:txbxContent>
@@ -2253,7 +2671,7 @@
                   </a:graphicData>
                 </a:graphic>
                 <wp14:sizeRelH relativeFrom="margin">
-                  <wp14:pctWidth>40000</wp14:pctWidth>
+                  <wp14:pctWidth>0</wp14:pctWidth>
                 </wp14:sizeRelH>
                 <wp14:sizeRelV relativeFrom="margin">
                   <wp14:pctHeight>20000</wp14:pctHeight>
@@ -2263,7 +2681,7 @@
           </mc:Choice>
           <mc:Fallback>
             <w:pict>
-              <v:shape w14:anchorId="194040C4" id="Zone de texte 20" o:spid="_x0000_s1033" type="#_x0000_t202" style="position:absolute;margin-left:214.5pt;margin-top:174.95pt;width:185.9pt;height:110.6pt;z-index:251684864;visibility:visible;mso-wrap-style:square;mso-width-percent:400;mso-height-percent:200;mso-wrap-distance-left:9pt;mso-wrap-distance-top:3.6pt;mso-wrap-distance-right:9pt;mso-wrap-distance-bottom:3.6pt;mso-position-horizontal:absolute;mso-position-horizontal-relative:margin;mso-position-vertical:absolute;mso-position-vertical-relative:text;mso-width-percent:400;mso-height-percent:200;mso-width-relative:margin;mso-height-relative:margin;v-text-anchor:top" o:gfxdata="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" stroked="f">
+              <v:shape w14:anchorId="7876EDD1" id="Zone de texte 21" o:spid="_x0000_s1033" type="#_x0000_t202" style="position:absolute;margin-left:417.25pt;margin-top:259.75pt;width:468.45pt;height:110.6pt;z-index:251709440;visibility:visible;mso-wrap-style:square;mso-width-percent:0;mso-height-percent:200;mso-wrap-distance-left:9pt;mso-wrap-distance-top:3.6pt;mso-wrap-distance-right:9pt;mso-wrap-distance-bottom:3.6pt;mso-position-horizontal:right;mso-position-horizontal-relative:margin;mso-position-vertical:absolute;mso-position-vertical-relative:text;mso-width-percent:0;mso-height-percent:200;mso-width-relative:margin;mso-height-relative:margin;v-text-anchor:top" o:gfxdata="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" stroked="f">
                 <v:textbox style="mso-fit-shape-to-text:t">
                   <w:txbxContent>
                     <w:p>
@@ -2294,7 +2712,7 @@
                           <w:sz w:val="28"/>
                           <w:szCs w:val="28"/>
                         </w:rPr>
-                        <w:t>détails de cocktails</w:t>
+                        <w:t>de mon compte</w:t>
                       </w:r>
                     </w:p>
                     <w:p>
@@ -2307,19 +2725,7 @@
                         <w:rPr>
                           <w:rFonts w:ascii="Poppins" w:hAnsi="Poppins" w:cs="Poppins"/>
                         </w:rPr>
-                        <w:t xml:space="preserve">Sur cette page, l’utilisateur pourra </w:t>
-                      </w:r>
-                      <w:r>
-                        <w:rPr>
-                          <w:rFonts w:ascii="Poppins" w:hAnsi="Poppins" w:cs="Poppins"/>
-                        </w:rPr>
-                        <w:t>voir une description du cocktail, les ingrédients nécessaires, ajouter le cocktail dans les favoris et lancer la conception du drink</w:t>
-                      </w:r>
-                      <w:r>
-                        <w:rPr>
-                          <w:rFonts w:ascii="Poppins" w:hAnsi="Poppins" w:cs="Poppins"/>
-                        </w:rPr>
-                        <w:t>.</w:t>
+                        <w:t>Sur cette page, l’utilisateur pourra visualiser et modifier ces informations en lien avec son compte.</w:t>
                       </w:r>
                     </w:p>
                   </w:txbxContent>
@@ -2331,22 +2737,19 @@
         </mc:AlternateContent>
       </w:r>
       <w:r>
-        <w:rPr>
-          <w:noProof/>
-        </w:rPr>
         <w:drawing>
-          <wp:anchor distT="0" distB="0" distL="114300" distR="114300" simplePos="0" relativeHeight="251688960" behindDoc="0" locked="0" layoutInCell="1" allowOverlap="1" wp14:anchorId="055A1E90" wp14:editId="031D492F">
+          <wp:anchor distT="0" distB="0" distL="114300" distR="114300" simplePos="0" relativeHeight="251704320" behindDoc="0" locked="0" layoutInCell="1" allowOverlap="1" wp14:anchorId="1DA4E1A3" wp14:editId="704F25EB">
             <wp:simplePos x="0" y="0"/>
-            <wp:positionH relativeFrom="margin">
-              <wp:posOffset>823595</wp:posOffset>
+            <wp:positionH relativeFrom="column">
+              <wp:posOffset>5130140</wp:posOffset>
             </wp:positionH>
             <wp:positionV relativeFrom="paragraph">
-              <wp:posOffset>2170859</wp:posOffset>
+              <wp:posOffset>235174</wp:posOffset>
             </wp:positionV>
-            <wp:extent cx="1117600" cy="2344459"/>
-            <wp:effectExtent l="0" t="0" r="6350" b="0"/>
+            <wp:extent cx="1211684" cy="2694940"/>
+            <wp:effectExtent l="0" t="0" r="7620" b="0"/>
             <wp:wrapNone/>
-            <wp:docPr id="12" name="Image 12"/>
+            <wp:docPr id="35" name="Image 35"/>
             <wp:cNvGraphicFramePr>
               <a:graphicFrameLocks xmlns:a="http://schemas.openxmlformats.org/drawingml/2006/main" noChangeAspect="1"/>
             </wp:cNvGraphicFramePr>
@@ -2354,36 +2757,29 @@
               <a:graphicData uri="http://schemas.openxmlformats.org/drawingml/2006/picture">
                 <pic:pic xmlns:pic="http://schemas.openxmlformats.org/drawingml/2006/picture">
                   <pic:nvPicPr>
-                    <pic:cNvPr id="0" name="Picture 1"/>
-                    <pic:cNvPicPr>
-                      <a:picLocks noChangeAspect="1" noChangeArrowheads="1"/>
-                    </pic:cNvPicPr>
+                    <pic:cNvPr id="1" name=""/>
+                    <pic:cNvPicPr/>
                   </pic:nvPicPr>
                   <pic:blipFill>
-                    <a:blip r:embed="rId18" cstate="print">
+                    <a:blip r:embed="rId26" cstate="print">
                       <a:extLst>
                         <a:ext uri="{28A0092B-C50C-407E-A947-70E740481C1C}">
                           <a14:useLocalDpi xmlns:a14="http://schemas.microsoft.com/office/drawing/2010/main" val="0"/>
                         </a:ext>
                       </a:extLst>
                     </a:blip>
-                    <a:srcRect/>
                     <a:stretch>
                       <a:fillRect/>
                     </a:stretch>
                   </pic:blipFill>
-                  <pic:spPr bwMode="auto">
+                  <pic:spPr>
                     <a:xfrm>
                       <a:off x="0" y="0"/>
-                      <a:ext cx="1117600" cy="2344459"/>
+                      <a:ext cx="1218049" cy="2709096"/>
                     </a:xfrm>
                     <a:prstGeom prst="rect">
                       <a:avLst/>
                     </a:prstGeom>
-                    <a:noFill/>
-                    <a:ln>
-                      <a:noFill/>
-                    </a:ln>
                   </pic:spPr>
                 </pic:pic>
               </a:graphicData>
@@ -2398,24 +2794,87 @@
         </w:drawing>
       </w:r>
       <w:r>
+        <w:drawing>
+          <wp:anchor distT="0" distB="0" distL="114300" distR="114300" simplePos="0" relativeHeight="251703296" behindDoc="0" locked="0" layoutInCell="1" allowOverlap="1" wp14:anchorId="6BEC0C1E" wp14:editId="78308937">
+            <wp:simplePos x="0" y="0"/>
+            <wp:positionH relativeFrom="margin">
+              <wp:align>left</wp:align>
+            </wp:positionH>
+            <wp:positionV relativeFrom="paragraph">
+              <wp:posOffset>234645</wp:posOffset>
+            </wp:positionV>
+            <wp:extent cx="4791458" cy="2695195"/>
+            <wp:effectExtent l="0" t="0" r="0" b="0"/>
+            <wp:wrapNone/>
+            <wp:docPr id="34" name="Image 34"/>
+            <wp:cNvGraphicFramePr>
+              <a:graphicFrameLocks xmlns:a="http://schemas.openxmlformats.org/drawingml/2006/main" noChangeAspect="1"/>
+            </wp:cNvGraphicFramePr>
+            <a:graphic xmlns:a="http://schemas.openxmlformats.org/drawingml/2006/main">
+              <a:graphicData uri="http://schemas.openxmlformats.org/drawingml/2006/picture">
+                <pic:pic xmlns:pic="http://schemas.openxmlformats.org/drawingml/2006/picture">
+                  <pic:nvPicPr>
+                    <pic:cNvPr id="1" name=""/>
+                    <pic:cNvPicPr/>
+                  </pic:nvPicPr>
+                  <pic:blipFill>
+                    <a:blip r:embed="rId27" cstate="print">
+                      <a:extLst>
+                        <a:ext uri="{28A0092B-C50C-407E-A947-70E740481C1C}">
+                          <a14:useLocalDpi xmlns:a14="http://schemas.microsoft.com/office/drawing/2010/main" val="0"/>
+                        </a:ext>
+                      </a:extLst>
+                    </a:blip>
+                    <a:stretch>
+                      <a:fillRect/>
+                    </a:stretch>
+                  </pic:blipFill>
+                  <pic:spPr>
+                    <a:xfrm>
+                      <a:off x="0" y="0"/>
+                      <a:ext cx="4791458" cy="2695195"/>
+                    </a:xfrm>
+                    <a:prstGeom prst="rect">
+                      <a:avLst/>
+                    </a:prstGeom>
+                  </pic:spPr>
+                </pic:pic>
+              </a:graphicData>
+            </a:graphic>
+            <wp14:sizeRelH relativeFrom="margin">
+              <wp14:pctWidth>0</wp14:pctWidth>
+            </wp14:sizeRelH>
+            <wp14:sizeRelV relativeFrom="margin">
+              <wp14:pctHeight>0</wp14:pctHeight>
+            </wp14:sizeRelV>
+          </wp:anchor>
+        </w:drawing>
+      </w:r>
+      <w:r>
+        <w:br w:type="page"/>
+      </w:r>
+    </w:p>
+    <w:p>
+      <w:r>
         <w:rPr>
           <w:noProof/>
         </w:rPr>
+        <w:lastRenderedPageBreak/>
         <mc:AlternateContent>
           <mc:Choice Requires="wps">
             <w:drawing>
-              <wp:anchor distT="45720" distB="45720" distL="114300" distR="114300" simplePos="0" relativeHeight="251686912" behindDoc="0" locked="0" layoutInCell="1" allowOverlap="1" wp14:anchorId="4456E08A" wp14:editId="039B0F17">
+              <wp:anchor distT="45720" distB="45720" distL="114300" distR="114300" simplePos="0" relativeHeight="251707392" behindDoc="0" locked="0" layoutInCell="1" allowOverlap="1" wp14:anchorId="095AFC03" wp14:editId="62C71F16">
                 <wp:simplePos x="0" y="0"/>
                 <wp:positionH relativeFrom="margin">
-                  <wp:posOffset>2724150</wp:posOffset>
+                  <wp:align>right</wp:align>
                 </wp:positionH>
                 <wp:positionV relativeFrom="paragraph">
-                  <wp:posOffset>5284470</wp:posOffset>
+                  <wp:posOffset>1517</wp:posOffset>
                 </wp:positionV>
-                <wp:extent cx="2360930" cy="1404620"/>
-                <wp:effectExtent l="0" t="0" r="3810" b="8890"/>
+                <wp:extent cx="5943600" cy="1404620"/>
+                <wp:effectExtent l="0" t="0" r="0" b="8890"/>
                 <wp:wrapNone/>
-                <wp:docPr id="21" name="Zone de texte 21"/>
+                <wp:docPr id="38" name="Zone de texte 2"/>
                 <wp:cNvGraphicFramePr>
                   <a:graphicFrameLocks xmlns:a="http://schemas.openxmlformats.org/drawingml/2006/main"/>
                 </wp:cNvGraphicFramePr>
@@ -2428,7 +2887,7 @@
                       <wps:spPr bwMode="auto">
                         <a:xfrm>
                           <a:off x="0" y="0"/>
-                          <a:ext cx="2360930" cy="1404620"/>
+                          <a:ext cx="5943600" cy="1404620"/>
                         </a:xfrm>
                         <a:prstGeom prst="rect">
                           <a:avLst/>
@@ -2463,17 +2922,7 @@
                                 <w:sz w:val="28"/>
                                 <w:szCs w:val="28"/>
                               </w:rPr>
-                              <w:t xml:space="preserve">Page </w:t>
-                            </w:r>
-                            <w:r>
-                              <w:rPr>
-                                <w:rFonts w:ascii="Poppins" w:hAnsi="Poppins" w:cs="Poppins"/>
-                                <w:b/>
-                                <w:bCs/>
-                                <w:sz w:val="28"/>
-                                <w:szCs w:val="28"/>
-                              </w:rPr>
-                              <w:t>de connexion</w:t>
+                              <w:t>Page de la recette</w:t>
                             </w:r>
                           </w:p>
                           <w:p>
@@ -2486,7 +2935,7 @@
                               <w:rPr>
                                 <w:rFonts w:ascii="Poppins" w:hAnsi="Poppins" w:cs="Poppins"/>
                               </w:rPr>
-                              <w:t>Sur cette page, l’utilisateur pourra se connecter à son compte en utilisant son adresse courriel.</w:t>
+                              <w:t xml:space="preserve">Lorsque vous réalisez une recette, l’application vous montre le nombre d’étape, le titre de l’étape ainsi que la description. Si vous devez verser un liquide, le fond augmentera en fonction de la quantité restante. Vous pouvez aussi sauter une étape. </w:t>
                             </w:r>
                           </w:p>
                         </w:txbxContent>
@@ -2498,7 +2947,7 @@
                   </a:graphicData>
                 </a:graphic>
                 <wp14:sizeRelH relativeFrom="margin">
-                  <wp14:pctWidth>40000</wp14:pctWidth>
+                  <wp14:pctWidth>0</wp14:pctWidth>
                 </wp14:sizeRelH>
                 <wp14:sizeRelV relativeFrom="margin">
                   <wp14:pctHeight>20000</wp14:pctHeight>
@@ -2508,7 +2957,7 @@
           </mc:Choice>
           <mc:Fallback>
             <w:pict>
-              <v:shape w14:anchorId="4456E08A" id="Zone de texte 21" o:spid="_x0000_s1034" type="#_x0000_t202" style="position:absolute;margin-left:214.5pt;margin-top:416.1pt;width:185.9pt;height:110.6pt;z-index:251686912;visibility:visible;mso-wrap-style:square;mso-width-percent:400;mso-height-percent:200;mso-wrap-distance-left:9pt;mso-wrap-distance-top:3.6pt;mso-wrap-distance-right:9pt;mso-wrap-distance-bottom:3.6pt;mso-position-horizontal:absolute;mso-position-horizontal-relative:margin;mso-position-vertical:absolute;mso-position-vertical-relative:text;mso-width-percent:400;mso-height-percent:200;mso-width-relative:margin;mso-height-relative:margin;v-text-anchor:top" o:gfxdata="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" stroked="f">
+              <v:shape w14:anchorId="095AFC03" id="_x0000_s1034" type="#_x0000_t202" style="position:absolute;margin-left:416.8pt;margin-top:.1pt;width:468pt;height:110.6pt;z-index:251707392;visibility:visible;mso-wrap-style:square;mso-width-percent:0;mso-height-percent:200;mso-wrap-distance-left:9pt;mso-wrap-distance-top:3.6pt;mso-wrap-distance-right:9pt;mso-wrap-distance-bottom:3.6pt;mso-position-horizontal:right;mso-position-horizontal-relative:margin;mso-position-vertical:absolute;mso-position-vertical-relative:text;mso-width-percent:0;mso-height-percent:200;mso-width-relative:margin;mso-height-relative:margin;v-text-anchor:top" o:gfxdata="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" stroked="f">
                 <v:textbox style="mso-fit-shape-to-text:t">
                   <w:txbxContent>
                     <w:p>
@@ -2529,17 +2978,7 @@
                           <w:sz w:val="28"/>
                           <w:szCs w:val="28"/>
                         </w:rPr>
-                        <w:t xml:space="preserve">Page </w:t>
-                      </w:r>
-                      <w:r>
-                        <w:rPr>
-                          <w:rFonts w:ascii="Poppins" w:hAnsi="Poppins" w:cs="Poppins"/>
-                          <w:b/>
-                          <w:bCs/>
-                          <w:sz w:val="28"/>
-                          <w:szCs w:val="28"/>
-                        </w:rPr>
-                        <w:t>de connexion</w:t>
+                        <w:t>Page de la recette</w:t>
                       </w:r>
                     </w:p>
                     <w:p>
@@ -2552,7 +2991,7 @@
                         <w:rPr>
                           <w:rFonts w:ascii="Poppins" w:hAnsi="Poppins" w:cs="Poppins"/>
                         </w:rPr>
-                        <w:t>Sur cette page, l’utilisateur pourra se connecter à son compte en utilisant son adresse courriel.</w:t>
+                        <w:t xml:space="preserve">Lorsque vous réalisez une recette, l’application vous montre le nombre d’étape, le titre de l’étape ainsi que la description. Si vous devez verser un liquide, le fond augmentera en fonction de la quantité restante. Vous pouvez aussi sauter une étape. </w:t>
                       </w:r>
                     </w:p>
                   </w:txbxContent>
@@ -2563,23 +3002,24 @@
           </mc:Fallback>
         </mc:AlternateContent>
       </w:r>
-      <w:r>
-        <w:rPr>
-          <w:noProof/>
-        </w:rPr>
+    </w:p>
+    <w:p/>
+    <w:p/>
+    <w:p>
+      <w:r>
         <w:drawing>
-          <wp:anchor distT="0" distB="0" distL="114300" distR="114300" simplePos="0" relativeHeight="251685888" behindDoc="0" locked="0" layoutInCell="1" allowOverlap="1" wp14:anchorId="3CFE35AA" wp14:editId="0EE5D3C0">
+          <wp:anchor distT="0" distB="0" distL="114300" distR="114300" simplePos="0" relativeHeight="251705344" behindDoc="0" locked="0" layoutInCell="1" allowOverlap="1" wp14:anchorId="5A3A0F88" wp14:editId="3734BD41">
             <wp:simplePos x="0" y="0"/>
             <wp:positionH relativeFrom="margin">
-              <wp:posOffset>819150</wp:posOffset>
+              <wp:posOffset>5082638</wp:posOffset>
             </wp:positionH>
             <wp:positionV relativeFrom="paragraph">
-              <wp:posOffset>4876800</wp:posOffset>
+              <wp:posOffset>758429</wp:posOffset>
             </wp:positionV>
-            <wp:extent cx="1111250" cy="2332990"/>
-            <wp:effectExtent l="0" t="0" r="0" b="0"/>
+            <wp:extent cx="1175657" cy="2601863"/>
+            <wp:effectExtent l="0" t="0" r="5715" b="8255"/>
             <wp:wrapNone/>
-            <wp:docPr id="24" name="Image 24"/>
+            <wp:docPr id="37" name="Image 37"/>
             <wp:cNvGraphicFramePr>
               <a:graphicFrameLocks xmlns:a="http://schemas.openxmlformats.org/drawingml/2006/main" noChangeAspect="1"/>
             </wp:cNvGraphicFramePr>
@@ -2587,36 +3027,29 @@
               <a:graphicData uri="http://schemas.openxmlformats.org/drawingml/2006/picture">
                 <pic:pic xmlns:pic="http://schemas.openxmlformats.org/drawingml/2006/picture">
                   <pic:nvPicPr>
-                    <pic:cNvPr id="0" name="Picture 2"/>
-                    <pic:cNvPicPr>
-                      <a:picLocks noChangeAspect="1" noChangeArrowheads="1"/>
-                    </pic:cNvPicPr>
+                    <pic:cNvPr id="1" name=""/>
+                    <pic:cNvPicPr/>
                   </pic:nvPicPr>
                   <pic:blipFill>
-                    <a:blip r:embed="rId12" cstate="print">
+                    <a:blip r:embed="rId28" cstate="print">
                       <a:extLst>
                         <a:ext uri="{28A0092B-C50C-407E-A947-70E740481C1C}">
                           <a14:useLocalDpi xmlns:a14="http://schemas.microsoft.com/office/drawing/2010/main" val="0"/>
                         </a:ext>
                       </a:extLst>
                     </a:blip>
-                    <a:srcRect/>
                     <a:stretch>
                       <a:fillRect/>
                     </a:stretch>
                   </pic:blipFill>
-                  <pic:spPr bwMode="auto">
+                  <pic:spPr>
                     <a:xfrm>
                       <a:off x="0" y="0"/>
-                      <a:ext cx="1111250" cy="2332990"/>
+                      <a:ext cx="1176863" cy="2604533"/>
                     </a:xfrm>
                     <a:prstGeom prst="rect">
                       <a:avLst/>
                     </a:prstGeom>
-                    <a:noFill/>
-                    <a:ln>
-                      <a:noFill/>
-                    </a:ln>
                   </pic:spPr>
                 </pic:pic>
               </a:graphicData>
@@ -2627,6 +3060,57 @@
             <wp14:sizeRelV relativeFrom="margin">
               <wp14:pctHeight>0</wp14:pctHeight>
             </wp14:sizeRelV>
+          </wp:anchor>
+        </w:drawing>
+      </w:r>
+      <w:r>
+        <w:drawing>
+          <wp:anchor distT="0" distB="0" distL="114300" distR="114300" simplePos="0" relativeHeight="251712512" behindDoc="0" locked="0" layoutInCell="1" allowOverlap="1" wp14:anchorId="2526A5E6" wp14:editId="52A350E4">
+            <wp:simplePos x="0" y="0"/>
+            <wp:positionH relativeFrom="margin">
+              <wp:posOffset>0</wp:posOffset>
+            </wp:positionH>
+            <wp:positionV relativeFrom="paragraph">
+              <wp:posOffset>732790</wp:posOffset>
+            </wp:positionV>
+            <wp:extent cx="4690745" cy="2638425"/>
+            <wp:effectExtent l="0" t="0" r="0" b="9525"/>
+            <wp:wrapNone/>
+            <wp:docPr id="36" name="Image 36"/>
+            <wp:cNvGraphicFramePr>
+              <a:graphicFrameLocks xmlns:a="http://schemas.openxmlformats.org/drawingml/2006/main" noChangeAspect="1"/>
+            </wp:cNvGraphicFramePr>
+            <a:graphic xmlns:a="http://schemas.openxmlformats.org/drawingml/2006/main">
+              <a:graphicData uri="http://schemas.openxmlformats.org/drawingml/2006/picture">
+                <pic:pic xmlns:pic="http://schemas.openxmlformats.org/drawingml/2006/picture">
+                  <pic:nvPicPr>
+                    <pic:cNvPr id="1" name=""/>
+                    <pic:cNvPicPr/>
+                  </pic:nvPicPr>
+                  <pic:blipFill>
+                    <a:blip r:embed="rId29" cstate="print">
+                      <a:extLst>
+                        <a:ext uri="{28A0092B-C50C-407E-A947-70E740481C1C}">
+                          <a14:useLocalDpi xmlns:a14="http://schemas.microsoft.com/office/drawing/2010/main" val="0"/>
+                        </a:ext>
+                      </a:extLst>
+                    </a:blip>
+                    <a:stretch>
+                      <a:fillRect/>
+                    </a:stretch>
+                  </pic:blipFill>
+                  <pic:spPr>
+                    <a:xfrm>
+                      <a:off x="0" y="0"/>
+                      <a:ext cx="4690745" cy="2638425"/>
+                    </a:xfrm>
+                    <a:prstGeom prst="rect">
+                      <a:avLst/>
+                    </a:prstGeom>
+                  </pic:spPr>
+                </pic:pic>
+              </a:graphicData>
+            </a:graphic>
           </wp:anchor>
         </w:drawing>
       </w:r>

</xml_diff>